<commit_message>
2017-06-13 v2 comienzo de autorizacion
</commit_message>
<xml_diff>
--- a/requisitos libres disponibilidad.docx
+++ b/requisitos libres disponibilidad.docx
@@ -258,12 +258,6 @@
         <w:rPr>
           <w:lang w:val="es-ES_tradnl"/>
         </w:rPr>
-        <w:t xml:space="preserve"> del Agente que cumplirá la LD</w:t>
-      </w:r>
-      <w:r>
-        <w:rPr>
-          <w:lang w:val="es-ES_tradnl"/>
-        </w:rPr>
         <w:t xml:space="preserve">: </w:t>
       </w:r>
       <w:r>
@@ -276,7 +270,25 @@
         <w:rPr>
           <w:lang w:val="es-ES_tradnl"/>
         </w:rPr>
-        <w:t xml:space="preserve"> el dato debe </w:t>
+        <w:t xml:space="preserve"> este</w:t>
+      </w:r>
+      <w:r>
+        <w:rPr>
+          <w:lang w:val="es-ES_tradnl"/>
+        </w:rPr>
+        <w:t xml:space="preserve"> dato</w:t>
+      </w:r>
+      <w:r>
+        <w:rPr>
+          <w:lang w:val="es-ES_tradnl"/>
+        </w:rPr>
+        <w:t>,</w:t>
+      </w:r>
+      <w:r>
+        <w:rPr>
+          <w:lang w:val="es-ES_tradnl"/>
+        </w:rPr>
+        <w:t xml:space="preserve"> debe </w:t>
       </w:r>
       <w:r>
         <w:rPr>
@@ -929,28 +941,26 @@
         <w:rPr>
           <w:lang w:val="es-ES_tradnl"/>
         </w:rPr>
-        <w:t>, debe comprobarse existencia, en caso de no existir, debe permitir dar de alta Agente</w:t>
-      </w:r>
-      <w:proofErr w:type="gramStart"/>
+        <w:t xml:space="preserve">, debe comprobarse existencia, en caso de no existir, debe permitir dar de alta </w:t>
+      </w:r>
+      <w:r>
+        <w:rPr>
+          <w:lang w:val="es-ES_tradnl"/>
+        </w:rPr>
+        <w:t>Agente</w:t>
+      </w:r>
       <w:r>
         <w:rPr>
           <w:color w:val="FF0000"/>
           <w:lang w:val="es-ES_tradnl"/>
         </w:rPr>
-        <w:t>?????</w:t>
-      </w:r>
-      <w:r>
-        <w:rPr>
-          <w:lang w:val="es-ES_tradnl"/>
-        </w:rPr>
-        <w:t>,</w:t>
-      </w:r>
-      <w:proofErr w:type="gramEnd"/>
-      <w:r>
-        <w:rPr>
-          <w:lang w:val="es-ES_tradnl"/>
-        </w:rPr>
-        <w:t xml:space="preserve"> casos posible</w:t>
+        <w:t xml:space="preserve"> (preguntar al administrador)</w:t>
+      </w:r>
+      <w:r>
+        <w:rPr>
+          <w:lang w:val="es-ES_tradnl"/>
+        </w:rPr>
+        <w:t>, casos posible</w:t>
       </w:r>
       <w:r>
         <w:rPr>
@@ -962,7 +972,19 @@
         <w:rPr>
           <w:lang w:val="es-ES_tradnl"/>
         </w:rPr>
-        <w:t xml:space="preserve"> Reemplazante</w:t>
+        <w:t xml:space="preserve"> </w:t>
+      </w:r>
+      <w:r>
+        <w:rPr>
+          <w:lang w:val="es-ES_tradnl"/>
+        </w:rPr>
+        <w:t xml:space="preserve">para carga de nuevo agente, </w:t>
+      </w:r>
+      <w:r>
+        <w:rPr>
+          <w:lang w:val="es-ES_tradnl"/>
+        </w:rPr>
+        <w:t>Reemplazante</w:t>
       </w:r>
       <w:r>
         <w:rPr>
@@ -1050,7 +1072,43 @@
         <w:rPr>
           <w:lang w:val="es-ES_tradnl"/>
         </w:rPr>
-        <w:t xml:space="preserve">(liquidación), podría cambiar su función al ser por </w:t>
+        <w:t xml:space="preserve">(liquidación), </w:t>
+      </w:r>
+      <w:r>
+        <w:rPr>
+          <w:lang w:val="es-ES_tradnl"/>
+        </w:rPr>
+        <w:t xml:space="preserve">debe poder editarse, ya que </w:t>
+      </w:r>
+      <w:r>
+        <w:rPr>
+          <w:lang w:val="es-ES_tradnl"/>
+        </w:rPr>
+        <w:t xml:space="preserve">podría </w:t>
+      </w:r>
+      <w:r>
+        <w:rPr>
+          <w:lang w:val="es-ES_tradnl"/>
+        </w:rPr>
+        <w:t>tener</w:t>
+      </w:r>
+      <w:r>
+        <w:rPr>
+          <w:lang w:val="es-ES_tradnl"/>
+        </w:rPr>
+        <w:t xml:space="preserve"> </w:t>
+      </w:r>
+      <w:r>
+        <w:rPr>
+          <w:lang w:val="es-ES_tradnl"/>
+        </w:rPr>
+        <w:t>otra</w:t>
+      </w:r>
+      <w:r>
+        <w:rPr>
+          <w:lang w:val="es-ES_tradnl"/>
+        </w:rPr>
+        <w:t xml:space="preserve"> función al ser </w:t>
       </w:r>
       <w:r>
         <w:rPr>
@@ -1080,7 +1138,19 @@
         <w:rPr>
           <w:lang w:val="es-ES_tradnl"/>
         </w:rPr>
-        <w:t xml:space="preserve"> (donde podría tener otra función)</w:t>
+        <w:t xml:space="preserve"> (donde podría tener </w:t>
+      </w:r>
+      <w:r>
+        <w:rPr>
+          <w:lang w:val="es-ES_tradnl"/>
+        </w:rPr>
+        <w:t>distinta</w:t>
+      </w:r>
+      <w:r>
+        <w:rPr>
+          <w:lang w:val="es-ES_tradnl"/>
+        </w:rPr>
+        <w:t xml:space="preserve"> función)</w:t>
       </w:r>
       <w:r>
         <w:rPr>
@@ -1141,7 +1211,19 @@
         <w:rPr>
           <w:lang w:val="es-ES_tradnl"/>
         </w:rPr>
-        <w:t>, podría realizarse en otro efector distinto</w:t>
+        <w:t xml:space="preserve">, </w:t>
+      </w:r>
+      <w:r>
+        <w:rPr>
+          <w:lang w:val="es-ES_tradnl"/>
+        </w:rPr>
+        <w:t xml:space="preserve">debe poder editarse, </w:t>
+      </w:r>
+      <w:r>
+        <w:rPr>
+          <w:lang w:val="es-ES_tradnl"/>
+        </w:rPr>
+        <w:t>podría realizarse en otro efector distinto</w:t>
       </w:r>
       <w:r>
         <w:rPr>
@@ -1214,7 +1296,19 @@
         <w:rPr>
           <w:lang w:val="es-ES_tradnl"/>
         </w:rPr>
-        <w:t>, se puede dar el caso de funciones asistencia</w:t>
+        <w:t xml:space="preserve">, </w:t>
+      </w:r>
+      <w:r>
+        <w:rPr>
+          <w:lang w:val="es-ES_tradnl"/>
+        </w:rPr>
+        <w:t>debe poder editarse, puede darse el</w:t>
+      </w:r>
+      <w:r>
+        <w:rPr>
+          <w:lang w:val="es-ES_tradnl"/>
+        </w:rPr>
+        <w:t xml:space="preserve"> caso de funciones asistencia</w:t>
       </w:r>
       <w:r>
         <w:rPr>
@@ -1226,7 +1320,7 @@
         <w:rPr>
           <w:lang w:val="es-ES_tradnl"/>
         </w:rPr>
-        <w:t>, debe permitir editarse.</w:t>
+        <w:t>.</w:t>
       </w:r>
     </w:p>
     <w:p>
@@ -1482,7 +1576,43 @@
         <w:rPr>
           <w:lang w:val="es-ES_tradnl"/>
         </w:rPr>
-        <w:t xml:space="preserve">Se completa con servicio de origen de base de datos, en caso de no existir, </w:t>
+        <w:t xml:space="preserve">Se </w:t>
+      </w:r>
+      <w:r>
+        <w:rPr>
+          <w:lang w:val="es-ES_tradnl"/>
+        </w:rPr>
+        <w:t>auto</w:t>
+      </w:r>
+      <w:r>
+        <w:rPr>
+          <w:lang w:val="es-ES_tradnl"/>
+        </w:rPr>
+        <w:t xml:space="preserve">completa con </w:t>
+      </w:r>
+      <w:r>
+        <w:rPr>
+          <w:lang w:val="es-ES_tradnl"/>
+        </w:rPr>
+        <w:t>“</w:t>
+      </w:r>
+      <w:r>
+        <w:rPr>
+          <w:lang w:val="es-ES_tradnl"/>
+        </w:rPr>
+        <w:t>servicio de origen</w:t>
+      </w:r>
+      <w:r>
+        <w:rPr>
+          <w:lang w:val="es-ES_tradnl"/>
+        </w:rPr>
+        <w:t>”</w:t>
+      </w:r>
+      <w:r>
+        <w:rPr>
+          <w:lang w:val="es-ES_tradnl"/>
+        </w:rPr>
+        <w:t xml:space="preserve"> de base de datos, en caso de no existir, </w:t>
       </w:r>
       <w:r>
         <w:rPr>
@@ -1777,7 +1907,6 @@
       </w:r>
       <w:r>
         <w:rPr>
-          <w:u w:val="single"/>
           <w:lang w:val="es-ES_tradnl"/>
         </w:rPr>
         <w:t xml:space="preserve"> </w:t>
@@ -1818,30 +1947,24 @@
         <w:rPr>
           <w:lang w:val="es-ES_tradnl"/>
         </w:rPr>
+        <w:t>:</w:t>
+      </w:r>
+      <w:r>
+        <w:rPr>
+          <w:lang w:val="es-ES_tradnl"/>
+        </w:rPr>
+        <w:t xml:space="preserve"> debe autocompletar</w:t>
+      </w:r>
+      <w:r>
+        <w:rPr>
+          <w:lang w:val="es-ES_tradnl"/>
+        </w:rPr>
         <w:t xml:space="preserve"> </w:t>
       </w:r>
       <w:r>
         <w:rPr>
           <w:lang w:val="es-ES_tradnl"/>
         </w:rPr>
-        <w:t>al ingresarse</w:t>
-      </w:r>
-      <w:r>
-        <w:rPr>
-          <w:lang w:val="es-ES_tradnl"/>
-        </w:rPr>
-        <w:t>:</w:t>
-      </w:r>
-      <w:r>
-        <w:rPr>
-          <w:lang w:val="es-ES_tradnl"/>
-        </w:rPr>
-        <w:t xml:space="preserve"> debe autocompletarse </w:t>
-      </w:r>
-      <w:r>
-        <w:rPr>
-          <w:lang w:val="es-ES_tradnl"/>
-        </w:rPr>
         <w:t xml:space="preserve">la </w:t>
       </w:r>
       <w:r>
@@ -1884,13 +2007,7 @@
         <w:rPr>
           <w:lang w:val="es-ES_tradnl"/>
         </w:rPr>
-        <w:t xml:space="preserve">, </w:t>
-      </w:r>
-      <w:r>
-        <w:rPr>
-          <w:lang w:val="es-ES_tradnl"/>
-        </w:rPr>
-        <w:t>Función</w:t>
+        <w:t>, Función</w:t>
       </w:r>
       <w:r>
         <w:rPr>
@@ -2068,7 +2185,7 @@
         <w:rPr>
           <w:lang w:val="es-ES_tradnl"/>
         </w:rPr>
-        <w:t xml:space="preserve">, la lista que detalla las LD vigentes debe contener los datos necesarios para completar el formulario de BAJA más, </w:t>
+        <w:t xml:space="preserve">, la lista que detalla las LD debe contener los datos necesarios para completar el formulario de BAJA más, </w:t>
       </w:r>
       <w:r>
         <w:rPr>
@@ -2287,7 +2404,7 @@
           <w:u w:val="single"/>
           <w:lang w:val="es-ES_tradnl"/>
         </w:rPr>
-        <w:t xml:space="preserve">, datos a ingresar: </w:t>
+        <w:t xml:space="preserve">, </w:t>
       </w:r>
       <w:r>
         <w:rPr>
@@ -2305,7 +2422,26 @@
         <w:rPr>
           <w:lang w:val="es-ES_tradnl"/>
         </w:rPr>
-        <w:t xml:space="preserve">. </w:t>
+        <w:t xml:space="preserve">, </w:t>
+      </w:r>
+      <w:r>
+        <w:rPr>
+          <w:lang w:val="es-ES_tradnl"/>
+        </w:rPr>
+        <w:t>datos a ingresar:</w:t>
+      </w:r>
+      <w:r>
+        <w:rPr>
+          <w:u w:val="single"/>
+          <w:lang w:val="es-ES_tradnl"/>
+        </w:rPr>
+        <w:t xml:space="preserve"> </w:t>
+      </w:r>
+      <w:r>
+        <w:rPr>
+          <w:lang w:val="es-ES_tradnl"/>
+        </w:rPr>
+        <w:t xml:space="preserve"> </w:t>
       </w:r>
     </w:p>
     <w:p>
@@ -2344,19 +2480,7 @@
         <w:rPr>
           <w:lang w:val="es-ES_tradnl"/>
         </w:rPr>
-        <w:t>ingresado el dato</w:t>
-      </w:r>
-      <w:r>
-        <w:rPr>
-          <w:lang w:val="es-ES_tradnl"/>
-        </w:rPr>
-        <w:t xml:space="preserve">, </w:t>
-      </w:r>
-      <w:r>
-        <w:rPr>
-          <w:lang w:val="es-ES_tradnl"/>
-        </w:rPr>
-        <w:t xml:space="preserve">debe autocompletarse </w:t>
+        <w:t xml:space="preserve">debe autocompletar </w:t>
       </w:r>
       <w:r>
         <w:rPr>
@@ -2374,13 +2498,25 @@
         <w:rPr>
           <w:lang w:val="es-ES_tradnl"/>
         </w:rPr>
-        <w:t>Fecha de Vencimiento de LD Actual</w:t>
-      </w:r>
-      <w:r>
-        <w:rPr>
-          <w:lang w:val="es-ES_tradnl"/>
-        </w:rPr>
-        <w:t>, fecha de vencimiento actual.</w:t>
+        <w:t>Tipo</w:t>
+      </w:r>
+      <w:r>
+        <w:rPr>
+          <w:lang w:val="es-ES_tradnl"/>
+        </w:rPr>
+        <w:t xml:space="preserve"> de LD Actual</w:t>
+      </w:r>
+      <w:r>
+        <w:rPr>
+          <w:lang w:val="es-ES_tradnl"/>
+        </w:rPr>
+        <w:t>, F</w:t>
+      </w:r>
+      <w:r>
+        <w:rPr>
+          <w:lang w:val="es-ES_tradnl"/>
+        </w:rPr>
+        <w:t>echa de vencimiento actual.</w:t>
       </w:r>
     </w:p>
     <w:p>
@@ -2425,16 +2561,26 @@
         <w:rPr>
           <w:lang w:val="es-ES_tradnl"/>
         </w:rPr>
-        <w:t xml:space="preserve">fecha de fin de efectiva </w:t>
-      </w:r>
-      <w:proofErr w:type="spellStart"/>
-      <w:r>
-        <w:rPr>
-          <w:lang w:val="es-ES_tradnl"/>
-        </w:rPr>
-        <w:t>prestacion</w:t>
-      </w:r>
-      <w:proofErr w:type="spellEnd"/>
+        <w:t>fecha de fin de</w:t>
+      </w:r>
+      <w:r>
+        <w:rPr>
+          <w:lang w:val="es-ES_tradnl"/>
+        </w:rPr>
+        <w:t xml:space="preserve"> autorización para la</w:t>
+      </w:r>
+      <w:r>
+        <w:rPr>
+          <w:lang w:val="es-ES_tradnl"/>
+        </w:rPr>
+        <w:t xml:space="preserve"> efectiva </w:t>
+      </w:r>
+      <w:r>
+        <w:rPr>
+          <w:lang w:val="es-ES_tradnl"/>
+        </w:rPr>
+        <w:t>prestación</w:t>
+      </w:r>
       <w:r>
         <w:rPr>
           <w:lang w:val="es-ES_tradnl"/>
@@ -2553,8 +2699,6 @@
         </w:rPr>
         <w:t>pide un importe</w:t>
       </w:r>
-      <w:bookmarkStart w:id="0" w:name="_GoBack"/>
-      <w:bookmarkEnd w:id="0"/>
       <w:r>
         <w:rPr>
           <w:lang w:val="es-ES_tradnl"/>
@@ -2729,19 +2873,7 @@
         <w:rPr>
           <w:lang w:val="es-ES_tradnl"/>
         </w:rPr>
-        <w:t>, al seleccionar</w:t>
-      </w:r>
-      <w:r>
-        <w:rPr>
-          <w:lang w:val="es-ES_tradnl"/>
-        </w:rPr>
-        <w:t xml:space="preserve"> una de la lista</w:t>
-      </w:r>
-      <w:r>
-        <w:rPr>
-          <w:lang w:val="es-ES_tradnl"/>
-        </w:rPr>
-        <w:t xml:space="preserve">, autocompleta el formulario con los valores de dicha LD, la lista que detalla </w:t>
+        <w:t xml:space="preserve">, al seleccionar una de la lista, autocompleta el formulario con los valores de dicha LD, la lista que detalla </w:t>
       </w:r>
       <w:r>
         <w:rPr>
@@ -2829,20 +2961,41 @@
           <w:u w:val="single"/>
           <w:lang w:val="es-ES_tradnl"/>
         </w:rPr>
-        <w:t>AUTORIZADO SI/NO</w:t>
-      </w:r>
-      <w:r>
-        <w:rPr>
-          <w:u w:val="single"/>
-          <w:lang w:val="es-ES_tradnl"/>
-        </w:rPr>
-        <w:t xml:space="preserve">: </w:t>
-      </w:r>
-      <w:r>
-        <w:rPr>
-          <w:lang w:val="es-ES_tradnl"/>
-        </w:rPr>
-        <w:t>Campo editado por la DGRHS.</w:t>
+        <w:t xml:space="preserve">AUTORIZADO SI/NO: </w:t>
+      </w:r>
+      <w:r>
+        <w:rPr>
+          <w:lang w:val="es-ES_tradnl"/>
+        </w:rPr>
+        <w:t>Campo editado por la DGRHS</w:t>
+      </w:r>
+      <w:r>
+        <w:rPr>
+          <w:lang w:val="es-ES_tradnl"/>
+        </w:rPr>
+        <w:t xml:space="preserve">, valores posibles </w:t>
+      </w:r>
+      <w:proofErr w:type="spellStart"/>
+      <w:r>
+        <w:rPr>
+          <w:lang w:val="es-ES_tradnl"/>
+        </w:rPr>
+        <w:t>Si</w:t>
+      </w:r>
+      <w:proofErr w:type="gramStart"/>
+      <w:r>
+        <w:rPr>
+          <w:lang w:val="es-ES_tradnl"/>
+        </w:rPr>
+        <w:t>,NO</w:t>
+      </w:r>
+      <w:proofErr w:type="spellEnd"/>
+      <w:proofErr w:type="gramEnd"/>
+      <w:r>
+        <w:rPr>
+          <w:lang w:val="es-ES_tradnl"/>
+        </w:rPr>
+        <w:t>.</w:t>
       </w:r>
     </w:p>
     <w:p>
@@ -2872,7 +3025,7 @@
           <w:u w:val="single"/>
           <w:lang w:val="es-ES_tradnl"/>
         </w:rPr>
-        <w:t>CODIGO/VALOR ASIGNADO</w:t>
+        <w:t>CODIGO</w:t>
       </w:r>
       <w:r>
         <w:rPr>
@@ -2884,31 +3037,7 @@
         <w:rPr>
           <w:lang w:val="es-ES_tradnl"/>
         </w:rPr>
-        <w:t xml:space="preserve"> Campo editado por la DGRHS, valores posibles </w:t>
-      </w:r>
-      <w:r>
-        <w:rPr>
-          <w:lang w:val="es-ES_tradnl"/>
-        </w:rPr>
-        <w:t>(3-30,3-34,3-37</w:t>
-      </w:r>
-      <w:r>
-        <w:rPr>
-          <w:lang w:val="es-ES_tradnl"/>
-        </w:rPr>
-        <w:t>,3-38</w:t>
-      </w:r>
-      <w:r>
-        <w:rPr>
-          <w:lang w:val="es-ES_tradnl"/>
-        </w:rPr>
-        <w:t>,3-36,3-59,3-60)</w:t>
-      </w:r>
-      <w:r>
-        <w:rPr>
-          <w:lang w:val="es-ES_tradnl"/>
-        </w:rPr>
-        <w:t>.</w:t>
+        <w:t xml:space="preserve"> Campo editado por la DGRHS, valores posibles (3-30,3-34,3-37,3-38,3-36,3-59,3-60).</w:t>
       </w:r>
     </w:p>
     <w:p>
@@ -2928,471 +3057,31 @@
         </w:numPr>
         <w:ind w:left="2127" w:hanging="284"/>
         <w:rPr>
-          <w:lang w:val="es-ES_tradnl"/>
-        </w:rPr>
-      </w:pPr>
-      <w:r>
-        <w:rPr>
-          <w:u w:val="single"/>
-          <w:lang w:val="es-ES_tradnl"/>
-        </w:rPr>
-        <w:t>FECHA DE VENCIMIENTO:</w:t>
-      </w:r>
-      <w:r>
-        <w:rPr>
-          <w:u w:val="single"/>
-          <w:lang w:val="es-ES_tradnl"/>
-        </w:rPr>
-        <w:t xml:space="preserve"> </w:t>
-      </w:r>
-      <w:r>
-        <w:rPr>
-          <w:lang w:val="es-ES_tradnl"/>
-        </w:rPr>
-        <w:t>Campo editado por la DGRHS.</w:t>
+          <w:color w:val="FF0000"/>
+          <w:lang w:val="es-ES_tradnl"/>
+        </w:rPr>
+      </w:pPr>
+      <w:r>
+        <w:rPr>
+          <w:color w:val="FF0000"/>
+          <w:u w:val="single"/>
+          <w:lang w:val="es-ES_tradnl"/>
+        </w:rPr>
+        <w:t>VALOR ASIGNADO</w:t>
+      </w:r>
+      <w:r>
+        <w:rPr>
+          <w:color w:val="FF0000"/>
+          <w:u w:val="single"/>
+          <w:lang w:val="es-ES_tradnl"/>
+        </w:rPr>
+        <w:t>: Campo editado por DGRHS.</w:t>
       </w:r>
     </w:p>
     <w:p>
       <w:pPr>
         <w:pStyle w:val="Prrafodelista"/>
         <w:rPr>
-          <w:lang w:val="es-ES_tradnl"/>
-        </w:rPr>
-      </w:pPr>
-    </w:p>
-    <w:p>
-      <w:pPr>
-        <w:ind w:left="1843"/>
-        <w:rPr>
-          <w:lang w:val="es-ES_tradnl"/>
-        </w:rPr>
-      </w:pPr>
-      <w:r>
-        <w:rPr>
-          <w:b/>
-          <w:i/>
-          <w:u w:val="single"/>
-          <w:lang w:val="es-ES_tradnl"/>
-        </w:rPr>
-        <w:t xml:space="preserve">Caso </w:t>
-      </w:r>
-      <w:r>
-        <w:rPr>
-          <w:b/>
-          <w:i/>
-          <w:u w:val="single"/>
-          <w:lang w:val="es-ES_tradnl"/>
-        </w:rPr>
-        <w:t>4</w:t>
-      </w:r>
-      <w:r>
-        <w:rPr>
-          <w:b/>
-          <w:i/>
-          <w:u w:val="single"/>
-          <w:lang w:val="es-ES_tradnl"/>
-        </w:rPr>
-        <w:t xml:space="preserve"> –</w:t>
-      </w:r>
-      <w:r>
-        <w:rPr>
-          <w:u w:val="single"/>
-          <w:lang w:val="es-ES_tradnl"/>
-        </w:rPr>
-        <w:t xml:space="preserve"> </w:t>
-      </w:r>
-      <w:r>
-        <w:rPr>
-          <w:u w:val="single"/>
-          <w:lang w:val="es-ES_tradnl"/>
-        </w:rPr>
-        <w:t>Cambio de Código</w:t>
-      </w:r>
-      <w:r>
-        <w:rPr>
-          <w:u w:val="single"/>
-          <w:lang w:val="es-ES_tradnl"/>
-        </w:rPr>
-        <w:t xml:space="preserve"> de Libre di</w:t>
-      </w:r>
-      <w:r>
-        <w:rPr>
-          <w:u w:val="single"/>
-          <w:lang w:val="es-ES_tradnl"/>
-        </w:rPr>
-        <w:t>sponibilidad</w:t>
-      </w:r>
-      <w:r>
-        <w:rPr>
-          <w:u w:val="single"/>
-          <w:lang w:val="es-ES_tradnl"/>
-        </w:rPr>
-        <w:t xml:space="preserve">, </w:t>
-      </w:r>
-      <w:r>
-        <w:rPr>
-          <w:u w:val="single"/>
-          <w:lang w:val="es-ES_tradnl"/>
-        </w:rPr>
-        <w:t xml:space="preserve">datos a ingresar: </w:t>
-      </w:r>
-      <w:r>
-        <w:rPr>
-          <w:lang w:val="es-ES_tradnl"/>
-        </w:rPr>
-        <w:t>esta acción se realiza sobre una libre previamente cargada y autorizada</w:t>
-      </w:r>
-      <w:r>
-        <w:rPr>
-          <w:lang w:val="es-ES_tradnl"/>
-        </w:rPr>
-        <w:t>, es solo una acción lógica crea un formulario de BAJA de LD y otro de ALTA de LD</w:t>
-      </w:r>
-      <w:r>
-        <w:rPr>
-          <w:lang w:val="es-ES_tradnl"/>
-        </w:rPr>
-        <w:t xml:space="preserve">. </w:t>
-      </w:r>
-    </w:p>
-    <w:p>
-      <w:pPr>
-        <w:ind w:left="1985"/>
-        <w:rPr>
-          <w:lang w:val="es-ES_tradnl"/>
-        </w:rPr>
-      </w:pPr>
-    </w:p>
-    <w:p>
-      <w:pPr>
-        <w:numPr>
-          <w:ilvl w:val="2"/>
-          <w:numId w:val="28"/>
-        </w:numPr>
-        <w:ind w:left="2127" w:hanging="284"/>
-        <w:rPr>
-          <w:lang w:val="es-ES_tradnl"/>
-        </w:rPr>
-      </w:pPr>
-      <w:r>
-        <w:rPr>
-          <w:u w:val="single"/>
-          <w:lang w:val="es-ES_tradnl"/>
-        </w:rPr>
-        <w:t>DNI</w:t>
-      </w:r>
-      <w:r>
-        <w:rPr>
-          <w:lang w:val="es-ES_tradnl"/>
-        </w:rPr>
-        <w:t xml:space="preserve">: </w:t>
-      </w:r>
-      <w:r>
-        <w:rPr>
-          <w:lang w:val="es-ES_tradnl"/>
-        </w:rPr>
-        <w:t>ingresado el dato</w:t>
-      </w:r>
-      <w:r>
-        <w:rPr>
-          <w:lang w:val="es-ES_tradnl"/>
-        </w:rPr>
-        <w:t xml:space="preserve">, </w:t>
-      </w:r>
-      <w:r>
-        <w:rPr>
-          <w:lang w:val="es-ES_tradnl"/>
-        </w:rPr>
-        <w:t xml:space="preserve">debe autocompletarse </w:t>
-      </w:r>
-      <w:r>
-        <w:rPr>
-          <w:lang w:val="es-ES_tradnl"/>
-        </w:rPr>
-        <w:t xml:space="preserve">la </w:t>
-      </w:r>
-      <w:r>
-        <w:rPr>
-          <w:lang w:val="es-ES_tradnl"/>
-        </w:rPr>
-        <w:t xml:space="preserve">siguiente información: </w:t>
-      </w:r>
-      <w:r>
-        <w:rPr>
-          <w:lang w:val="es-ES_tradnl"/>
-        </w:rPr>
-        <w:t xml:space="preserve">Formulario de </w:t>
-      </w:r>
-      <w:r>
-        <w:rPr>
-          <w:lang w:val="es-ES_tradnl"/>
-        </w:rPr>
-        <w:t>BAJA</w:t>
-      </w:r>
-      <w:r>
-        <w:rPr>
-          <w:lang w:val="es-ES_tradnl"/>
-        </w:rPr>
-        <w:t xml:space="preserve"> y Formulario de </w:t>
-      </w:r>
-      <w:r>
-        <w:rPr>
-          <w:lang w:val="es-ES_tradnl"/>
-        </w:rPr>
-        <w:t>ALTA</w:t>
-      </w:r>
-      <w:r>
-        <w:rPr>
-          <w:lang w:val="es-ES_tradnl"/>
-        </w:rPr>
-        <w:t>.</w:t>
-      </w:r>
-    </w:p>
-    <w:p>
-      <w:pPr>
-        <w:ind w:left="2127"/>
-        <w:rPr>
-          <w:lang w:val="es-ES_tradnl"/>
-        </w:rPr>
-      </w:pPr>
-    </w:p>
-    <w:p>
-      <w:pPr>
-        <w:numPr>
-          <w:ilvl w:val="2"/>
-          <w:numId w:val="28"/>
-        </w:numPr>
-        <w:ind w:left="2127" w:hanging="284"/>
-        <w:rPr>
-          <w:lang w:val="es-ES_tradnl"/>
-        </w:rPr>
-      </w:pPr>
-      <w:r>
-        <w:rPr>
-          <w:u w:val="single"/>
-          <w:lang w:val="es-ES_tradnl"/>
-        </w:rPr>
-        <w:t xml:space="preserve">FECHA </w:t>
-      </w:r>
-      <w:r>
-        <w:rPr>
-          <w:u w:val="single"/>
-          <w:lang w:val="es-ES_tradnl"/>
-        </w:rPr>
-        <w:t>DE INICIO DE LA NUEVA AUTORIZACION</w:t>
-      </w:r>
-      <w:r>
-        <w:rPr>
-          <w:lang w:val="es-ES_tradnl"/>
-        </w:rPr>
-        <w:t>:</w:t>
-      </w:r>
-      <w:r>
-        <w:rPr>
-          <w:lang w:val="es-ES_tradnl"/>
-        </w:rPr>
-        <w:t xml:space="preserve"> </w:t>
-      </w:r>
-      <w:r>
-        <w:rPr>
-          <w:lang w:val="es-ES_tradnl"/>
-        </w:rPr>
-        <w:t xml:space="preserve">Fecha de la nueva </w:t>
-      </w:r>
-      <w:r>
-        <w:rPr>
-          <w:lang w:val="es-ES_tradnl"/>
-        </w:rPr>
-        <w:t>autorización</w:t>
-      </w:r>
-      <w:r>
-        <w:rPr>
-          <w:lang w:val="es-ES_tradnl"/>
-        </w:rPr>
-        <w:t>.</w:t>
-      </w:r>
-    </w:p>
-    <w:p>
-      <w:pPr>
-        <w:ind w:left="2127"/>
-        <w:rPr>
-          <w:lang w:val="es-ES_tradnl"/>
-        </w:rPr>
-      </w:pPr>
-    </w:p>
-    <w:p>
-      <w:pPr>
-        <w:numPr>
-          <w:ilvl w:val="2"/>
-          <w:numId w:val="28"/>
-        </w:numPr>
-        <w:ind w:left="2127" w:hanging="284"/>
-        <w:rPr>
-          <w:lang w:val="es-ES_tradnl"/>
-        </w:rPr>
-      </w:pPr>
-      <w:r>
-        <w:rPr>
-          <w:u w:val="single"/>
-          <w:lang w:val="es-ES_tradnl"/>
-        </w:rPr>
-        <w:t>AUTORIZADO SI/NO</w:t>
-      </w:r>
-      <w:r>
-        <w:rPr>
-          <w:lang w:val="es-ES_tradnl"/>
-        </w:rPr>
-        <w:t>: Este campo contiene SI o NO.</w:t>
-      </w:r>
-    </w:p>
-    <w:p>
-      <w:pPr>
-        <w:pStyle w:val="Prrafodelista"/>
-        <w:ind w:left="1985"/>
-        <w:rPr>
-          <w:lang w:val="es-ES_tradnl"/>
-        </w:rPr>
-      </w:pPr>
-    </w:p>
-    <w:p>
-      <w:pPr>
-        <w:numPr>
-          <w:ilvl w:val="2"/>
-          <w:numId w:val="28"/>
-        </w:numPr>
-        <w:rPr>
-          <w:lang w:val="es-ES_tradnl"/>
-        </w:rPr>
-      </w:pPr>
-      <w:r>
-        <w:rPr>
-          <w:u w:val="single"/>
-          <w:lang w:val="es-ES_tradnl"/>
-        </w:rPr>
-        <w:t>CODIGO</w:t>
-      </w:r>
-      <w:r>
-        <w:rPr>
-          <w:u w:val="single"/>
-          <w:lang w:val="es-ES_tradnl"/>
-        </w:rPr>
-        <w:t xml:space="preserve">: </w:t>
-      </w:r>
-      <w:r>
-        <w:rPr>
-          <w:lang w:val="es-ES_tradnl"/>
-        </w:rPr>
-        <w:t>Código de LD a autorizar.</w:t>
-      </w:r>
-    </w:p>
-    <w:p>
-      <w:pPr>
-        <w:pStyle w:val="Prrafodelista"/>
-        <w:rPr>
-          <w:u w:val="single"/>
-          <w:lang w:val="es-ES_tradnl"/>
-        </w:rPr>
-      </w:pPr>
-    </w:p>
-    <w:p>
-      <w:pPr>
-        <w:numPr>
-          <w:ilvl w:val="2"/>
-          <w:numId w:val="28"/>
-        </w:numPr>
-        <w:rPr>
-          <w:lang w:val="es-ES_tradnl"/>
-        </w:rPr>
-      </w:pPr>
-      <w:r>
-        <w:rPr>
-          <w:u w:val="single"/>
-          <w:lang w:val="es-ES_tradnl"/>
-        </w:rPr>
-        <w:t>VALOR ASIGNADO</w:t>
-      </w:r>
-      <w:r>
-        <w:rPr>
-          <w:lang w:val="es-ES_tradnl"/>
-        </w:rPr>
-        <w:t>: En caso de Discrecional pide un importe</w:t>
-      </w:r>
-      <w:r>
-        <w:rPr>
-          <w:lang w:val="es-ES_tradnl"/>
-        </w:rPr>
-        <w:t>.</w:t>
-      </w:r>
-    </w:p>
-    <w:p>
-      <w:pPr>
-        <w:rPr>
-          <w:lang w:val="es-ES_tradnl"/>
-        </w:rPr>
-      </w:pPr>
-    </w:p>
-    <w:p>
-      <w:pPr>
-        <w:ind w:left="2160"/>
-        <w:rPr>
-          <w:lang w:val="es-ES_tradnl"/>
-        </w:rPr>
-      </w:pPr>
-    </w:p>
-    <w:p>
-      <w:pPr>
-        <w:ind w:left="1843"/>
-        <w:rPr>
-          <w:u w:val="single"/>
-          <w:lang w:val="es-ES_tradnl"/>
-        </w:rPr>
-      </w:pPr>
-      <w:r>
-        <w:rPr>
-          <w:b/>
-          <w:i/>
-          <w:u w:val="single"/>
-          <w:lang w:val="es-ES_tradnl"/>
-        </w:rPr>
-        <w:t>Caso 3</w:t>
-      </w:r>
-      <w:r>
-        <w:rPr>
-          <w:b/>
-          <w:i/>
-          <w:u w:val="single"/>
-          <w:lang w:val="es-ES_tradnl"/>
-        </w:rPr>
-        <w:t xml:space="preserve"> –</w:t>
-      </w:r>
-      <w:r>
-        <w:rPr>
-          <w:u w:val="single"/>
-          <w:lang w:val="es-ES_tradnl"/>
-        </w:rPr>
-        <w:t xml:space="preserve"> </w:t>
-      </w:r>
-      <w:r>
-        <w:rPr>
-          <w:u w:val="single"/>
-          <w:lang w:val="es-ES_tradnl"/>
-        </w:rPr>
-        <w:t>Edición de Datos y Validaciones</w:t>
-      </w:r>
-    </w:p>
-    <w:p>
-      <w:pPr>
-        <w:ind w:left="2160"/>
-        <w:rPr>
-          <w:lang w:val="es-ES_tradnl"/>
-        </w:rPr>
-      </w:pPr>
-    </w:p>
-    <w:p>
-      <w:pPr>
-        <w:ind w:left="2160"/>
-        <w:rPr>
-          <w:u w:val="single"/>
           <w:lang w:val="es-ES_tradnl"/>
         </w:rPr>
       </w:pPr>
@@ -3406,6 +3095,462 @@
         </w:numPr>
         <w:ind w:left="2127" w:hanging="284"/>
         <w:rPr>
+          <w:lang w:val="es-ES_tradnl"/>
+        </w:rPr>
+      </w:pPr>
+      <w:r>
+        <w:rPr>
+          <w:u w:val="single"/>
+          <w:lang w:val="es-ES_tradnl"/>
+        </w:rPr>
+        <w:t>FECHA DE VENCIMIENTO:</w:t>
+      </w:r>
+      <w:r>
+        <w:rPr>
+          <w:u w:val="single"/>
+          <w:lang w:val="es-ES_tradnl"/>
+        </w:rPr>
+        <w:t xml:space="preserve"> </w:t>
+      </w:r>
+      <w:r>
+        <w:rPr>
+          <w:lang w:val="es-ES_tradnl"/>
+        </w:rPr>
+        <w:t>Campo editado por la DGRHS.</w:t>
+      </w:r>
+    </w:p>
+    <w:p>
+      <w:pPr>
+        <w:pStyle w:val="Prrafodelista"/>
+        <w:rPr>
+          <w:lang w:val="es-ES_tradnl"/>
+        </w:rPr>
+      </w:pPr>
+    </w:p>
+    <w:p>
+      <w:pPr>
+        <w:ind w:left="1843"/>
+        <w:rPr>
+          <w:lang w:val="es-ES_tradnl"/>
+        </w:rPr>
+      </w:pPr>
+      <w:r>
+        <w:rPr>
+          <w:b/>
+          <w:i/>
+          <w:u w:val="single"/>
+          <w:lang w:val="es-ES_tradnl"/>
+        </w:rPr>
+        <w:t>Caso 4</w:t>
+      </w:r>
+      <w:r>
+        <w:rPr>
+          <w:b/>
+          <w:i/>
+          <w:u w:val="single"/>
+          <w:lang w:val="es-ES_tradnl"/>
+        </w:rPr>
+        <w:t xml:space="preserve"> –</w:t>
+      </w:r>
+      <w:r>
+        <w:rPr>
+          <w:u w:val="single"/>
+          <w:lang w:val="es-ES_tradnl"/>
+        </w:rPr>
+        <w:t xml:space="preserve"> </w:t>
+      </w:r>
+      <w:r>
+        <w:rPr>
+          <w:u w:val="single"/>
+          <w:lang w:val="es-ES_tradnl"/>
+        </w:rPr>
+        <w:t>Cambio de Código</w:t>
+      </w:r>
+      <w:r>
+        <w:rPr>
+          <w:u w:val="single"/>
+          <w:lang w:val="es-ES_tradnl"/>
+        </w:rPr>
+        <w:t xml:space="preserve"> de Libre di</w:t>
+      </w:r>
+      <w:r>
+        <w:rPr>
+          <w:u w:val="single"/>
+          <w:lang w:val="es-ES_tradnl"/>
+        </w:rPr>
+        <w:t xml:space="preserve">sponibilidad, </w:t>
+      </w:r>
+      <w:r>
+        <w:rPr>
+          <w:lang w:val="es-ES_tradnl"/>
+        </w:rPr>
+        <w:t>esta acción se realiza sobre una libre previamente cargada y autorizada, es solo una acción lógica crea un formulario de B</w:t>
+      </w:r>
+      <w:r>
+        <w:rPr>
+          <w:lang w:val="es-ES_tradnl"/>
+        </w:rPr>
+        <w:t xml:space="preserve">AJA de LD y otro de ALTA de LD, </w:t>
+      </w:r>
+      <w:r>
+        <w:rPr>
+          <w:u w:val="single"/>
+          <w:lang w:val="es-ES_tradnl"/>
+        </w:rPr>
+        <w:t>datos a ingresar:</w:t>
+      </w:r>
+    </w:p>
+    <w:p>
+      <w:pPr>
+        <w:ind w:left="1985"/>
+        <w:rPr>
+          <w:lang w:val="es-ES_tradnl"/>
+        </w:rPr>
+      </w:pPr>
+    </w:p>
+    <w:p>
+      <w:pPr>
+        <w:numPr>
+          <w:ilvl w:val="2"/>
+          <w:numId w:val="28"/>
+        </w:numPr>
+        <w:ind w:left="2127" w:hanging="284"/>
+        <w:rPr>
+          <w:lang w:val="es-ES_tradnl"/>
+        </w:rPr>
+      </w:pPr>
+      <w:r>
+        <w:rPr>
+          <w:u w:val="single"/>
+          <w:lang w:val="es-ES_tradnl"/>
+        </w:rPr>
+        <w:t>DNI</w:t>
+      </w:r>
+      <w:r>
+        <w:rPr>
+          <w:lang w:val="es-ES_tradnl"/>
+        </w:rPr>
+        <w:t xml:space="preserve">: </w:t>
+      </w:r>
+      <w:r>
+        <w:rPr>
+          <w:lang w:val="es-ES_tradnl"/>
+        </w:rPr>
+        <w:t>ingresado el dato</w:t>
+      </w:r>
+      <w:r>
+        <w:rPr>
+          <w:lang w:val="es-ES_tradnl"/>
+        </w:rPr>
+        <w:t xml:space="preserve">, </w:t>
+      </w:r>
+      <w:r>
+        <w:rPr>
+          <w:lang w:val="es-ES_tradnl"/>
+        </w:rPr>
+        <w:t xml:space="preserve">debe autocompletarse </w:t>
+      </w:r>
+      <w:r>
+        <w:rPr>
+          <w:lang w:val="es-ES_tradnl"/>
+        </w:rPr>
+        <w:t xml:space="preserve">la </w:t>
+      </w:r>
+      <w:r>
+        <w:rPr>
+          <w:lang w:val="es-ES_tradnl"/>
+        </w:rPr>
+        <w:t xml:space="preserve">siguiente información: </w:t>
+      </w:r>
+      <w:r>
+        <w:rPr>
+          <w:lang w:val="es-ES_tradnl"/>
+        </w:rPr>
+        <w:t xml:space="preserve">Formulario de </w:t>
+      </w:r>
+      <w:r>
+        <w:rPr>
+          <w:lang w:val="es-ES_tradnl"/>
+        </w:rPr>
+        <w:t>BAJA</w:t>
+      </w:r>
+      <w:r>
+        <w:rPr>
+          <w:lang w:val="es-ES_tradnl"/>
+        </w:rPr>
+        <w:t xml:space="preserve"> y Formulario de </w:t>
+      </w:r>
+      <w:r>
+        <w:rPr>
+          <w:lang w:val="es-ES_tradnl"/>
+        </w:rPr>
+        <w:t>ALTA</w:t>
+      </w:r>
+      <w:r>
+        <w:rPr>
+          <w:lang w:val="es-ES_tradnl"/>
+        </w:rPr>
+        <w:t>.</w:t>
+      </w:r>
+    </w:p>
+    <w:p>
+      <w:pPr>
+        <w:ind w:left="2127"/>
+        <w:rPr>
+          <w:lang w:val="es-ES_tradnl"/>
+        </w:rPr>
+      </w:pPr>
+    </w:p>
+    <w:p>
+      <w:pPr>
+        <w:numPr>
+          <w:ilvl w:val="2"/>
+          <w:numId w:val="28"/>
+        </w:numPr>
+        <w:ind w:left="2127" w:hanging="284"/>
+        <w:rPr>
+          <w:lang w:val="es-ES_tradnl"/>
+        </w:rPr>
+      </w:pPr>
+      <w:r>
+        <w:rPr>
+          <w:u w:val="single"/>
+          <w:lang w:val="es-ES_tradnl"/>
+        </w:rPr>
+        <w:t xml:space="preserve">FECHA </w:t>
+      </w:r>
+      <w:r>
+        <w:rPr>
+          <w:u w:val="single"/>
+          <w:lang w:val="es-ES_tradnl"/>
+        </w:rPr>
+        <w:t>DE INICIO DE LA NUEVA AUTORIZACION</w:t>
+      </w:r>
+      <w:r>
+        <w:rPr>
+          <w:lang w:val="es-ES_tradnl"/>
+        </w:rPr>
+        <w:t>:</w:t>
+      </w:r>
+      <w:r>
+        <w:rPr>
+          <w:lang w:val="es-ES_tradnl"/>
+        </w:rPr>
+        <w:t xml:space="preserve"> </w:t>
+      </w:r>
+      <w:r>
+        <w:rPr>
+          <w:lang w:val="es-ES_tradnl"/>
+        </w:rPr>
+        <w:t xml:space="preserve">Fecha de la nueva </w:t>
+      </w:r>
+      <w:r>
+        <w:rPr>
+          <w:lang w:val="es-ES_tradnl"/>
+        </w:rPr>
+        <w:t>autorización</w:t>
+      </w:r>
+      <w:r>
+        <w:rPr>
+          <w:lang w:val="es-ES_tradnl"/>
+        </w:rPr>
+        <w:t>.</w:t>
+      </w:r>
+    </w:p>
+    <w:p>
+      <w:pPr>
+        <w:ind w:left="2127"/>
+        <w:rPr>
+          <w:lang w:val="es-ES_tradnl"/>
+        </w:rPr>
+      </w:pPr>
+    </w:p>
+    <w:p>
+      <w:pPr>
+        <w:numPr>
+          <w:ilvl w:val="2"/>
+          <w:numId w:val="28"/>
+        </w:numPr>
+        <w:ind w:left="2127" w:hanging="284"/>
+        <w:rPr>
+          <w:lang w:val="es-ES_tradnl"/>
+        </w:rPr>
+      </w:pPr>
+      <w:r>
+        <w:rPr>
+          <w:u w:val="single"/>
+          <w:lang w:val="es-ES_tradnl"/>
+        </w:rPr>
+        <w:t>AUTORIZADO SI/NO</w:t>
+      </w:r>
+      <w:r>
+        <w:rPr>
+          <w:lang w:val="es-ES_tradnl"/>
+        </w:rPr>
+        <w:t>: Este campo contiene SI o NO.</w:t>
+      </w:r>
+    </w:p>
+    <w:p>
+      <w:pPr>
+        <w:pStyle w:val="Prrafodelista"/>
+        <w:ind w:left="1985"/>
+        <w:rPr>
+          <w:lang w:val="es-ES_tradnl"/>
+        </w:rPr>
+      </w:pPr>
+    </w:p>
+    <w:p>
+      <w:pPr>
+        <w:numPr>
+          <w:ilvl w:val="2"/>
+          <w:numId w:val="28"/>
+        </w:numPr>
+        <w:rPr>
+          <w:lang w:val="es-ES_tradnl"/>
+        </w:rPr>
+      </w:pPr>
+      <w:r>
+        <w:rPr>
+          <w:u w:val="single"/>
+          <w:lang w:val="es-ES_tradnl"/>
+        </w:rPr>
+        <w:t>CODIGO</w:t>
+      </w:r>
+      <w:r>
+        <w:rPr>
+          <w:u w:val="single"/>
+          <w:lang w:val="es-ES_tradnl"/>
+        </w:rPr>
+        <w:t xml:space="preserve">: </w:t>
+      </w:r>
+      <w:r>
+        <w:rPr>
+          <w:lang w:val="es-ES_tradnl"/>
+        </w:rPr>
+        <w:t>Código de LD a autorizar.</w:t>
+      </w:r>
+    </w:p>
+    <w:p>
+      <w:pPr>
+        <w:pStyle w:val="Prrafodelista"/>
+        <w:rPr>
+          <w:u w:val="single"/>
+          <w:lang w:val="es-ES_tradnl"/>
+        </w:rPr>
+      </w:pPr>
+    </w:p>
+    <w:p>
+      <w:pPr>
+        <w:numPr>
+          <w:ilvl w:val="2"/>
+          <w:numId w:val="28"/>
+        </w:numPr>
+        <w:rPr>
+          <w:lang w:val="es-ES_tradnl"/>
+        </w:rPr>
+      </w:pPr>
+      <w:r>
+        <w:rPr>
+          <w:u w:val="single"/>
+          <w:lang w:val="es-ES_tradnl"/>
+        </w:rPr>
+        <w:t>VALOR ASIGNADO</w:t>
+      </w:r>
+      <w:r>
+        <w:rPr>
+          <w:lang w:val="es-ES_tradnl"/>
+        </w:rPr>
+        <w:t>: En caso de Discrecional pide un importe</w:t>
+      </w:r>
+      <w:r>
+        <w:rPr>
+          <w:lang w:val="es-ES_tradnl"/>
+        </w:rPr>
+        <w:t>.</w:t>
+      </w:r>
+    </w:p>
+    <w:p>
+      <w:pPr>
+        <w:rPr>
+          <w:lang w:val="es-ES_tradnl"/>
+        </w:rPr>
+      </w:pPr>
+    </w:p>
+    <w:p>
+      <w:pPr>
+        <w:ind w:left="2160"/>
+        <w:rPr>
+          <w:lang w:val="es-ES_tradnl"/>
+        </w:rPr>
+      </w:pPr>
+    </w:p>
+    <w:p>
+      <w:pPr>
+        <w:ind w:left="1843"/>
+        <w:rPr>
+          <w:u w:val="single"/>
+          <w:lang w:val="es-ES_tradnl"/>
+        </w:rPr>
+      </w:pPr>
+      <w:r>
+        <w:rPr>
+          <w:b/>
+          <w:i/>
+          <w:u w:val="single"/>
+          <w:lang w:val="es-ES_tradnl"/>
+        </w:rPr>
+        <w:t>Caso 4</w:t>
+      </w:r>
+      <w:r>
+        <w:rPr>
+          <w:b/>
+          <w:i/>
+          <w:u w:val="single"/>
+          <w:lang w:val="es-ES_tradnl"/>
+        </w:rPr>
+        <w:t xml:space="preserve"> –</w:t>
+      </w:r>
+      <w:r>
+        <w:rPr>
+          <w:u w:val="single"/>
+          <w:lang w:val="es-ES_tradnl"/>
+        </w:rPr>
+        <w:t xml:space="preserve"> </w:t>
+      </w:r>
+      <w:r>
+        <w:rPr>
+          <w:u w:val="single"/>
+          <w:lang w:val="es-ES_tradnl"/>
+        </w:rPr>
+        <w:t>Edición de Datos y Validaciones</w:t>
+      </w:r>
+    </w:p>
+    <w:p>
+      <w:pPr>
+        <w:ind w:left="2160"/>
+        <w:rPr>
+          <w:lang w:val="es-ES_tradnl"/>
+        </w:rPr>
+      </w:pPr>
+    </w:p>
+    <w:p>
+      <w:pPr>
+        <w:ind w:left="2160"/>
+        <w:rPr>
+          <w:u w:val="single"/>
+          <w:lang w:val="es-ES_tradnl"/>
+        </w:rPr>
+      </w:pPr>
+    </w:p>
+    <w:p>
+      <w:pPr>
+        <w:pStyle w:val="Prrafodelista"/>
+        <w:numPr>
+          <w:ilvl w:val="0"/>
+          <w:numId w:val="44"/>
+        </w:numPr>
+        <w:ind w:left="2127" w:hanging="284"/>
+        <w:rPr>
           <w:u w:val="single"/>
           <w:lang w:val="es-ES_tradnl"/>
         </w:rPr>
@@ -3526,27 +3671,14 @@
         <w:rPr>
           <w:lang w:val="es-ES_tradnl"/>
         </w:rPr>
-        <w:t xml:space="preserve">: </w:t>
-      </w:r>
-      <w:r>
-        <w:rPr>
-          <w:lang w:val="es-ES_tradnl"/>
-        </w:rPr>
-        <w:t xml:space="preserve">corresponde a </w:t>
-      </w:r>
-      <w:r>
-        <w:rPr>
-          <w:u w:val="single"/>
-          <w:lang w:val="es-ES_tradnl"/>
-        </w:rPr>
-        <w:t>INICIO DE EFECTIVA PRESTACION</w:t>
-      </w:r>
-      <w:r>
-        <w:rPr>
-          <w:u w:val="single"/>
-          <w:lang w:val="es-ES_tradnl"/>
-        </w:rPr>
-        <w:t xml:space="preserve"> </w:t>
+        <w:t xml:space="preserve">: corresponde a </w:t>
+      </w:r>
+      <w:r>
+        <w:rPr>
+          <w:u w:val="single"/>
+          <w:lang w:val="es-ES_tradnl"/>
+        </w:rPr>
+        <w:t xml:space="preserve">INICIO DE EFECTIVA PRESTACION </w:t>
       </w:r>
       <w:r>
         <w:rPr>
@@ -3559,20 +3691,19 @@
           <w:u w:val="single"/>
           <w:lang w:val="es-ES_tradnl"/>
         </w:rPr>
-        <w:t>FECHA DE BAJA</w:t>
-      </w:r>
-      <w:r>
-        <w:rPr>
-          <w:u w:val="single"/>
-          <w:lang w:val="es-ES_tradnl"/>
-        </w:rPr>
-        <w:t xml:space="preserve"> </w:t>
+        <w:t xml:space="preserve">FECHA DE BAJA </w:t>
       </w:r>
       <w:r>
         <w:rPr>
           <w:lang w:val="es-ES_tradnl"/>
         </w:rPr>
         <w:t>del Formulario de BAJA</w:t>
+      </w:r>
+      <w:r>
+        <w:rPr>
+          <w:lang w:val="es-ES_tradnl"/>
+        </w:rPr>
+        <w:t xml:space="preserve"> este corresponde a un día anterior al INICIO DE EFECTIVA PRESTACION</w:t>
       </w:r>
       <w:r>
         <w:rPr>
@@ -3712,9 +3843,18 @@
     </w:p>
     <w:p>
       <w:pPr>
+        <w:ind w:left="1440"/>
+        <w:rPr>
+          <w:lang w:val="es-ES_tradnl"/>
+        </w:rPr>
+      </w:pPr>
+    </w:p>
+    <w:p>
+      <w:pPr>
+        <w:pStyle w:val="Prrafodelista"/>
         <w:numPr>
           <w:ilvl w:val="0"/>
-          <w:numId w:val="32"/>
+          <w:numId w:val="46"/>
         </w:numPr>
         <w:rPr>
           <w:lang w:val="es-ES_tradnl"/>
@@ -3724,42 +3864,7 @@
         <w:rPr>
           <w:lang w:val="es-ES_tradnl"/>
         </w:rPr>
-        <w:t>Nombre de las Pl</w:t>
-      </w:r>
-      <w:r>
-        <w:rPr>
-          <w:lang w:val="es-ES_tradnl"/>
-        </w:rPr>
-        <w:t>anillas (P2 – P3 – P Adicional</w:t>
-      </w:r>
-      <w:r>
-        <w:rPr>
-          <w:lang w:val="es-ES_tradnl"/>
-        </w:rPr>
-        <w:t>)</w:t>
-      </w:r>
-    </w:p>
-    <w:p>
-      <w:pPr>
-        <w:numPr>
-          <w:ilvl w:val="0"/>
-          <w:numId w:val="32"/>
-        </w:numPr>
-        <w:rPr>
-          <w:lang w:val="es-ES_tradnl"/>
-        </w:rPr>
-      </w:pPr>
-      <w:r>
-        <w:rPr>
-          <w:lang w:val="es-ES_tradnl"/>
-        </w:rPr>
-        <w:t>Fecha</w:t>
-      </w:r>
-      <w:r>
-        <w:rPr>
-          <w:lang w:val="es-ES_tradnl"/>
-        </w:rPr>
-        <w:t xml:space="preserve"> (mes y año de la fecha que inicia el reemplazo)</w:t>
+        <w:t>NOMBRE DE FORMULARIO, FECHA DE NOVEDAD(tanto inicio como vencimiento), CODIGO DE LD, APELLIDO Y NOMBRE Y combinación de todas las posibilidades</w:t>
       </w:r>
     </w:p>
     <w:p>
@@ -3769,6 +3874,14 @@
           <w:lang w:val="es-ES_tradnl"/>
         </w:rPr>
       </w:pPr>
+    </w:p>
+    <w:p>
+      <w:pPr>
+        <w:ind w:left="2160"/>
+        <w:rPr>
+          <w:lang w:val="es-ES_tradnl"/>
+        </w:rPr>
+      </w:pPr>
       <w:r>
         <w:rPr>
           <w:lang w:val="es-ES_tradnl"/>
@@ -3807,6 +3920,14 @@
           <w:lang w:val="es-ES_tradnl"/>
         </w:rPr>
       </w:pPr>
+    </w:p>
+    <w:p>
+      <w:pPr>
+        <w:ind w:left="2160"/>
+        <w:rPr>
+          <w:lang w:val="es-ES_tradnl"/>
+        </w:rPr>
+      </w:pPr>
       <w:r>
         <w:rPr>
           <w:lang w:val="es-ES_tradnl"/>
@@ -3819,12 +3940,14 @@
         </w:rPr>
         <w:t xml:space="preserve"> planillas </w:t>
       </w:r>
-      <w:r>
-        <w:rPr>
-          <w:lang w:val="es-ES_tradnl"/>
-        </w:rPr>
-        <w:t>(arriba los aprobados / abajo de  los rechazados)</w:t>
-      </w:r>
+    </w:p>
+    <w:p>
+      <w:pPr>
+        <w:ind w:left="2160"/>
+        <w:rPr>
+          <w:lang w:val="es-ES_tradnl"/>
+        </w:rPr>
+      </w:pPr>
     </w:p>
     <w:p>
       <w:pPr>
@@ -4382,6 +4505,7 @@
         <w:rPr>
           <w:lang w:val="es-ES_tradnl"/>
         </w:rPr>
+        <w:lastRenderedPageBreak/>
         <w:t>Vuelve a Dirección de Recursos Humanos quien carga las instancias del 5º paso para generar listado definitivo</w:t>
       </w:r>
     </w:p>
@@ -4515,7 +4639,6 @@
         <w:rPr>
           <w:lang w:val="es-ES_tradnl"/>
         </w:rPr>
-        <w:lastRenderedPageBreak/>
         <w:t>DNI Titular   / DNI reemplazante (no mostrar quien aprueba y quien rechaza, solo permitir ver estado final)</w:t>
       </w:r>
     </w:p>
@@ -4529,1428 +4652,15 @@
     </w:p>
     <w:p>
       <w:pPr>
-        <w:pStyle w:val="Ttulo3"/>
-      </w:pPr>
-    </w:p>
-    <w:p>
-      <w:pPr>
-        <w:pStyle w:val="Ttulo3"/>
-      </w:pPr>
-      <w:bookmarkStart w:id="1" w:name="_Toc440975401"/>
-      <w:r>
-        <w:t>IMPREVISIBLES</w:t>
-      </w:r>
+        <w:pStyle w:val="Ttulo2"/>
+      </w:pPr>
+      <w:bookmarkStart w:id="0" w:name="_Toc440975402"/>
+      <w:bookmarkStart w:id="1" w:name="_GoBack"/>
       <w:bookmarkEnd w:id="1"/>
-    </w:p>
-    <w:p>
-      <w:pPr>
-        <w:rPr>
-          <w:lang w:val="es-ES_tradnl"/>
-        </w:rPr>
-      </w:pPr>
-    </w:p>
-    <w:p>
-      <w:pPr>
-        <w:numPr>
-          <w:ilvl w:val="0"/>
-          <w:numId w:val="28"/>
-        </w:numPr>
-        <w:rPr>
-          <w:lang w:val="es-ES_tradnl"/>
-        </w:rPr>
-      </w:pPr>
-      <w:r>
-        <w:rPr>
-          <w:lang w:val="es-ES_tradnl"/>
-        </w:rPr>
-        <w:t>Son los reemplazos que se generan en el momento, posee un circuito similar a los previsibles.</w:t>
-      </w:r>
-      <w:r>
-        <w:rPr>
-          <w:lang w:val="es-ES_tradnl"/>
-        </w:rPr>
-        <w:t xml:space="preserve"> </w:t>
-      </w:r>
-      <w:r>
-        <w:rPr>
-          <w:lang w:val="es-ES_tradnl"/>
-        </w:rPr>
-        <w:t>Desde el inicio este tipo de reemplazo va con expediente.</w:t>
-      </w:r>
-      <w:r>
-        <w:rPr>
-          <w:lang w:val="es-ES_tradnl"/>
-        </w:rPr>
-        <w:t xml:space="preserve"> </w:t>
-      </w:r>
-      <w:r>
-        <w:rPr>
-          <w:lang w:val="es-ES_tradnl"/>
-        </w:rPr>
-        <w:t xml:space="preserve"> Se establece las siguientes opciones.</w:t>
-      </w:r>
-    </w:p>
-    <w:p>
-      <w:pPr>
-        <w:numPr>
-          <w:ilvl w:val="1"/>
-          <w:numId w:val="28"/>
-        </w:numPr>
-        <w:rPr>
-          <w:lang w:val="es-ES_tradnl"/>
-        </w:rPr>
-      </w:pPr>
-      <w:r>
-        <w:rPr>
-          <w:b/>
-          <w:i/>
-          <w:lang w:val="es-ES_tradnl"/>
-        </w:rPr>
-        <w:t>1º Paso</w:t>
-      </w:r>
-      <w:r>
-        <w:rPr>
-          <w:b/>
-          <w:i/>
-          <w:lang w:val="es-ES_tradnl"/>
-        </w:rPr>
-        <w:t xml:space="preserve"> </w:t>
-      </w:r>
-      <w:r>
-        <w:rPr>
-          <w:b/>
-          <w:i/>
-          <w:lang w:val="es-ES_tradnl"/>
-        </w:rPr>
-        <w:t>Carga Oficina de Persona</w:t>
-      </w:r>
-      <w:r>
-        <w:rPr>
-          <w:b/>
-          <w:i/>
-          <w:lang w:val="es-ES_tradnl"/>
-        </w:rPr>
-        <w:t xml:space="preserve"> / </w:t>
-      </w:r>
-      <w:proofErr w:type="spellStart"/>
-      <w:r>
-        <w:rPr>
-          <w:b/>
-          <w:i/>
-          <w:lang w:val="es-ES_tradnl"/>
-        </w:rPr>
-        <w:t>Áreaa</w:t>
-      </w:r>
-      <w:proofErr w:type="spellEnd"/>
-      <w:r>
-        <w:rPr>
-          <w:b/>
-          <w:i/>
-          <w:lang w:val="es-ES_tradnl"/>
-        </w:rPr>
-        <w:t xml:space="preserve"> Operativas</w:t>
-      </w:r>
-      <w:r>
-        <w:rPr>
-          <w:b/>
-          <w:i/>
-          <w:lang w:val="es-ES_tradnl"/>
-        </w:rPr>
-        <w:t xml:space="preserve">: </w:t>
-      </w:r>
-      <w:r>
-        <w:rPr>
-          <w:lang w:val="es-ES_tradnl"/>
-        </w:rPr>
-        <w:t>Se realizará la carga de los reemplazos. Los datos a ingresar serán</w:t>
-      </w:r>
-    </w:p>
-    <w:p>
-      <w:pPr>
-        <w:numPr>
-          <w:ilvl w:val="2"/>
-          <w:numId w:val="28"/>
-        </w:numPr>
-        <w:rPr>
-          <w:lang w:val="es-ES_tradnl"/>
-        </w:rPr>
-      </w:pPr>
-      <w:r>
-        <w:rPr>
-          <w:lang w:val="es-ES_tradnl"/>
-        </w:rPr>
-        <w:t xml:space="preserve">DNI del personal a Reemplazar (una vez ingresado el dato debe directamente traer la siguiente información : Apellido – Nombre – Nivel – Función -  Tipo – Lugar de Trabajo – </w:t>
-      </w:r>
-      <w:proofErr w:type="spellStart"/>
-      <w:r>
-        <w:rPr>
-          <w:lang w:val="es-ES_tradnl"/>
-        </w:rPr>
-        <w:t>etc</w:t>
-      </w:r>
-      <w:proofErr w:type="spellEnd"/>
-      <w:r>
-        <w:rPr>
-          <w:lang w:val="es-ES_tradnl"/>
-        </w:rPr>
-        <w:t xml:space="preserve">) </w:t>
-      </w:r>
-    </w:p>
-    <w:p>
-      <w:pPr>
-        <w:numPr>
-          <w:ilvl w:val="2"/>
-          <w:numId w:val="28"/>
-        </w:numPr>
-        <w:rPr>
-          <w:lang w:val="es-ES_tradnl"/>
-        </w:rPr>
-      </w:pPr>
-      <w:r>
-        <w:rPr>
-          <w:lang w:val="es-ES_tradnl"/>
-        </w:rPr>
-        <w:t xml:space="preserve">DNI del Reemplazante: (una vez ingresado el dato debe directamente traer la siguiente información: Apellido – Nombre – Nivel – Tipo - Función – Lugar de Trabajo – </w:t>
-      </w:r>
-      <w:proofErr w:type="spellStart"/>
-      <w:r>
-        <w:rPr>
-          <w:lang w:val="es-ES_tradnl"/>
-        </w:rPr>
-        <w:t>etc</w:t>
-      </w:r>
-      <w:proofErr w:type="spellEnd"/>
-      <w:proofErr w:type="gramStart"/>
-      <w:r>
-        <w:rPr>
-          <w:lang w:val="es-ES_tradnl"/>
-        </w:rPr>
-        <w:t>) ,</w:t>
-      </w:r>
-      <w:proofErr w:type="gramEnd"/>
-      <w:r>
-        <w:rPr>
-          <w:lang w:val="es-ES_tradnl"/>
-        </w:rPr>
-        <w:t xml:space="preserve"> en caso de no existir se lo debe ingresar al Sistema </w:t>
-      </w:r>
-      <w:proofErr w:type="spellStart"/>
-      <w:r>
-        <w:rPr>
-          <w:lang w:val="es-ES_tradnl"/>
-        </w:rPr>
-        <w:t>Adelia</w:t>
-      </w:r>
-      <w:proofErr w:type="spellEnd"/>
-      <w:r>
-        <w:rPr>
-          <w:lang w:val="es-ES_tradnl"/>
-        </w:rPr>
-        <w:t xml:space="preserve"> (Tener en </w:t>
-      </w:r>
-      <w:proofErr w:type="spellStart"/>
-      <w:r>
-        <w:rPr>
-          <w:lang w:val="es-ES_tradnl"/>
-        </w:rPr>
-        <w:t>cta</w:t>
-      </w:r>
-      <w:proofErr w:type="spellEnd"/>
-      <w:r>
-        <w:rPr>
-          <w:lang w:val="es-ES_tradnl"/>
-        </w:rPr>
-        <w:t xml:space="preserve"> el tema que no debe liquidarse hasta no esté confirmado el mismo. )</w:t>
-      </w:r>
-    </w:p>
-    <w:p>
-      <w:pPr>
-        <w:numPr>
-          <w:ilvl w:val="2"/>
-          <w:numId w:val="28"/>
-        </w:numPr>
-        <w:rPr>
-          <w:lang w:val="es-ES_tradnl"/>
-        </w:rPr>
-      </w:pPr>
-      <w:r>
-        <w:rPr>
-          <w:lang w:val="es-ES_tradnl"/>
-        </w:rPr>
-        <w:t xml:space="preserve">Tipo de Licencia: </w:t>
-      </w:r>
-      <w:r>
-        <w:rPr>
-          <w:lang w:val="es-ES_tradnl"/>
-        </w:rPr>
-        <w:t xml:space="preserve">Si la Licencia es por Enfermedad debe tener su registración en Salud Ocupacional, sino no permitirá registrar dicha información. </w:t>
-      </w:r>
-    </w:p>
-    <w:p>
-      <w:pPr>
-        <w:numPr>
-          <w:ilvl w:val="2"/>
-          <w:numId w:val="28"/>
-        </w:numPr>
-        <w:rPr>
-          <w:lang w:val="es-ES_tradnl"/>
-        </w:rPr>
-      </w:pPr>
-      <w:r>
-        <w:rPr>
-          <w:lang w:val="es-ES_tradnl"/>
-        </w:rPr>
-        <w:t xml:space="preserve">Fecha Desde y Fecha Hasta </w:t>
-      </w:r>
-    </w:p>
-    <w:p>
-      <w:pPr>
-        <w:numPr>
-          <w:ilvl w:val="2"/>
-          <w:numId w:val="28"/>
-        </w:numPr>
-        <w:rPr>
-          <w:color w:val="FF0000"/>
-          <w:lang w:val="es-ES_tradnl"/>
-        </w:rPr>
-      </w:pPr>
-      <w:r>
-        <w:rPr>
-          <w:lang w:val="es-ES_tradnl"/>
-        </w:rPr>
-        <w:t xml:space="preserve">Existen un conjunto de documentación que deben </w:t>
-      </w:r>
-      <w:proofErr w:type="spellStart"/>
-      <w:r>
-        <w:rPr>
-          <w:lang w:val="es-ES_tradnl"/>
-        </w:rPr>
-        <w:t>adjutarse</w:t>
-      </w:r>
-      <w:proofErr w:type="spellEnd"/>
-      <w:r>
-        <w:rPr>
-          <w:lang w:val="es-ES_tradnl"/>
-        </w:rPr>
-        <w:t xml:space="preserve">. Permitir registrar si cuentan con la misma, a través de </w:t>
-      </w:r>
-      <w:proofErr w:type="spellStart"/>
-      <w:r>
-        <w:rPr>
-          <w:lang w:val="es-ES_tradnl"/>
-        </w:rPr>
-        <w:t>Check</w:t>
-      </w:r>
-      <w:proofErr w:type="spellEnd"/>
-      <w:r>
-        <w:rPr>
-          <w:lang w:val="es-ES_tradnl"/>
-        </w:rPr>
-        <w:t xml:space="preserve"> </w:t>
-      </w:r>
-      <w:proofErr w:type="spellStart"/>
-      <w:r>
-        <w:rPr>
-          <w:lang w:val="es-ES_tradnl"/>
-        </w:rPr>
-        <w:t>list</w:t>
-      </w:r>
-      <w:proofErr w:type="spellEnd"/>
-      <w:r>
-        <w:rPr>
-          <w:lang w:val="es-ES_tradnl"/>
-        </w:rPr>
-        <w:t xml:space="preserve"> </w:t>
-      </w:r>
-    </w:p>
-    <w:p>
-      <w:pPr>
-        <w:numPr>
-          <w:ilvl w:val="2"/>
-          <w:numId w:val="28"/>
-        </w:numPr>
-        <w:rPr>
-          <w:lang w:val="es-ES_tradnl"/>
-        </w:rPr>
-      </w:pPr>
-      <w:r>
-        <w:rPr>
-          <w:lang w:val="es-ES_tradnl"/>
-        </w:rPr>
-        <w:t>Justificación</w:t>
-      </w:r>
-    </w:p>
-    <w:p>
-      <w:pPr>
-        <w:numPr>
-          <w:ilvl w:val="2"/>
-          <w:numId w:val="28"/>
-        </w:numPr>
-        <w:rPr>
-          <w:lang w:val="es-ES_tradnl"/>
-        </w:rPr>
-      </w:pPr>
-      <w:r>
-        <w:rPr>
-          <w:lang w:val="es-ES_tradnl"/>
-        </w:rPr>
-        <w:t>Tarea que realiza.</w:t>
-      </w:r>
-    </w:p>
-    <w:p>
-      <w:pPr>
-        <w:numPr>
-          <w:ilvl w:val="2"/>
-          <w:numId w:val="28"/>
-        </w:numPr>
-        <w:rPr>
-          <w:lang w:val="es-ES_tradnl"/>
-        </w:rPr>
-      </w:pPr>
-      <w:r>
-        <w:rPr>
-          <w:lang w:val="es-ES_tradnl"/>
-        </w:rPr>
-        <w:t>Continuidad (Si/No)</w:t>
-      </w:r>
-    </w:p>
-    <w:p>
-      <w:pPr>
-        <w:numPr>
-          <w:ilvl w:val="2"/>
-          <w:numId w:val="28"/>
-        </w:numPr>
-        <w:rPr>
-          <w:lang w:val="es-ES_tradnl"/>
-        </w:rPr>
-      </w:pPr>
-      <w:r>
-        <w:rPr>
-          <w:lang w:val="es-ES_tradnl"/>
-        </w:rPr>
-        <w:t xml:space="preserve">Cargar </w:t>
-      </w:r>
-      <w:proofErr w:type="spellStart"/>
-      <w:r>
-        <w:rPr>
-          <w:lang w:val="es-ES_tradnl"/>
-        </w:rPr>
-        <w:t>Nro</w:t>
-      </w:r>
-      <w:proofErr w:type="spellEnd"/>
-      <w:r>
-        <w:rPr>
-          <w:lang w:val="es-ES_tradnl"/>
-        </w:rPr>
-        <w:t xml:space="preserve"> de Expediente</w:t>
-      </w:r>
-    </w:p>
-    <w:p>
-      <w:pPr>
-        <w:ind w:left="2160"/>
-        <w:rPr>
-          <w:lang w:val="es-ES_tradnl"/>
-        </w:rPr>
-      </w:pPr>
-    </w:p>
-    <w:p>
-      <w:pPr>
-        <w:numPr>
-          <w:ilvl w:val="1"/>
-          <w:numId w:val="28"/>
-        </w:numPr>
-        <w:rPr>
-          <w:b/>
-          <w:lang w:val="es-ES_tradnl"/>
-        </w:rPr>
-      </w:pPr>
-      <w:r>
-        <w:rPr>
-          <w:b/>
-          <w:i/>
-          <w:lang w:val="es-ES_tradnl"/>
-        </w:rPr>
-        <w:t>2º Paso</w:t>
-      </w:r>
-      <w:r>
-        <w:rPr>
-          <w:b/>
-          <w:i/>
-          <w:lang w:val="es-ES_tradnl"/>
-        </w:rPr>
-        <w:t xml:space="preserve"> </w:t>
-      </w:r>
-      <w:r>
-        <w:rPr>
-          <w:lang w:val="es-ES_tradnl"/>
-        </w:rPr>
-        <w:t xml:space="preserve">Aprobación por la </w:t>
-      </w:r>
-      <w:r>
-        <w:rPr>
-          <w:b/>
-          <w:lang w:val="es-ES_tradnl"/>
-        </w:rPr>
-        <w:t>Oficina de Recursos Humanos del Hospital</w:t>
-      </w:r>
-      <w:r>
-        <w:rPr>
-          <w:b/>
-          <w:lang w:val="es-ES_tradnl"/>
-        </w:rPr>
-        <w:t>/ Áreas Programáticas:</w:t>
-      </w:r>
-    </w:p>
-    <w:p>
-      <w:pPr>
-        <w:ind w:left="1440"/>
-        <w:rPr>
-          <w:lang w:val="es-ES_tradnl"/>
-        </w:rPr>
-      </w:pPr>
-      <w:r>
-        <w:rPr>
-          <w:lang w:val="es-ES_tradnl"/>
-        </w:rPr>
-        <w:t xml:space="preserve">Filtros: </w:t>
-      </w:r>
-    </w:p>
-    <w:p>
-      <w:pPr>
-        <w:numPr>
-          <w:ilvl w:val="0"/>
-          <w:numId w:val="39"/>
-        </w:numPr>
-        <w:rPr>
-          <w:lang w:val="es-ES_tradnl"/>
-        </w:rPr>
-      </w:pPr>
-      <w:r>
-        <w:rPr>
-          <w:lang w:val="es-ES_tradnl"/>
-        </w:rPr>
-        <w:t>Fecha</w:t>
-      </w:r>
-    </w:p>
-    <w:p>
-      <w:pPr>
-        <w:numPr>
-          <w:ilvl w:val="0"/>
-          <w:numId w:val="39"/>
-        </w:numPr>
-        <w:rPr>
-          <w:lang w:val="es-ES_tradnl"/>
-        </w:rPr>
-      </w:pPr>
-      <w:r>
-        <w:rPr>
-          <w:lang w:val="es-ES_tradnl"/>
-        </w:rPr>
-        <w:t>Selección de la Licencia (opción – TODOS</w:t>
-      </w:r>
-      <w:r>
-        <w:rPr>
-          <w:lang w:val="es-ES_tradnl"/>
-        </w:rPr>
-        <w:t xml:space="preserve"> y una por una)</w:t>
-      </w:r>
-    </w:p>
-    <w:p>
-      <w:pPr>
-        <w:ind w:left="2160"/>
-        <w:rPr>
-          <w:lang w:val="es-ES_tradnl"/>
-        </w:rPr>
-      </w:pPr>
-      <w:r>
-        <w:rPr>
-          <w:lang w:val="es-ES_tradnl"/>
-        </w:rPr>
-        <w:t>Una vez seleccionado l</w:t>
-      </w:r>
-      <w:r>
-        <w:rPr>
-          <w:lang w:val="es-ES_tradnl"/>
-        </w:rPr>
-        <w:t>os</w:t>
-      </w:r>
-      <w:r>
-        <w:rPr>
-          <w:lang w:val="es-ES_tradnl"/>
-        </w:rPr>
-        <w:t xml:space="preserve"> Filtro</w:t>
-      </w:r>
-      <w:r>
-        <w:rPr>
-          <w:lang w:val="es-ES_tradnl"/>
-        </w:rPr>
-        <w:t>s</w:t>
-      </w:r>
-      <w:r>
-        <w:rPr>
-          <w:lang w:val="es-ES_tradnl"/>
-        </w:rPr>
-        <w:t xml:space="preserve"> trae la información cargada  y permitir la aprobación o Rechazo del pedido. Quedando registrada la auditoria y fecha</w:t>
-      </w:r>
-    </w:p>
-    <w:p>
-      <w:pPr>
-        <w:ind w:left="2160"/>
-        <w:rPr>
-          <w:lang w:val="es-ES_tradnl"/>
-        </w:rPr>
-      </w:pPr>
-    </w:p>
-    <w:p>
-      <w:pPr>
-        <w:ind w:left="1800"/>
-        <w:rPr>
-          <w:lang w:val="es-ES_tradnl"/>
-        </w:rPr>
-      </w:pPr>
-    </w:p>
-    <w:p>
-      <w:pPr>
-        <w:numPr>
-          <w:ilvl w:val="1"/>
-          <w:numId w:val="28"/>
-        </w:numPr>
-        <w:rPr>
-          <w:b/>
-          <w:i/>
-          <w:lang w:val="es-ES_tradnl"/>
-        </w:rPr>
-      </w:pPr>
-      <w:r>
-        <w:rPr>
-          <w:b/>
-          <w:i/>
-          <w:lang w:val="es-ES_tradnl"/>
-        </w:rPr>
-        <w:t xml:space="preserve">3º Paso  </w:t>
-      </w:r>
-      <w:r>
-        <w:rPr>
-          <w:b/>
-          <w:i/>
-          <w:lang w:val="es-ES_tradnl"/>
-        </w:rPr>
-        <w:t>Aprobación por la Dirección del Hospital</w:t>
-      </w:r>
-      <w:r>
-        <w:rPr>
-          <w:b/>
-          <w:i/>
-          <w:lang w:val="es-ES_tradnl"/>
-        </w:rPr>
-        <w:t xml:space="preserve">/DGRS </w:t>
-      </w:r>
-    </w:p>
-    <w:p>
-      <w:pPr>
-        <w:ind w:left="2160"/>
-        <w:rPr>
-          <w:lang w:val="es-ES_tradnl"/>
-        </w:rPr>
-      </w:pPr>
-      <w:r>
-        <w:rPr>
-          <w:lang w:val="es-ES_tradnl"/>
-        </w:rPr>
-        <w:t>Aprueba /rechaza quedando registrada fecha y firma en planilla</w:t>
-      </w:r>
-    </w:p>
-    <w:p>
-      <w:pPr>
-        <w:ind w:left="2160"/>
-        <w:rPr>
-          <w:lang w:val="es-ES_tradnl"/>
-        </w:rPr>
-      </w:pPr>
-    </w:p>
-    <w:p>
-      <w:pPr>
-        <w:ind w:left="2160"/>
-        <w:rPr>
-          <w:lang w:val="es-ES_tradnl"/>
-        </w:rPr>
-      </w:pPr>
-      <w:r>
-        <w:rPr>
-          <w:lang w:val="es-ES_tradnl"/>
-        </w:rPr>
-        <w:t>Una vez seleccionado el Filtro trae la información (aprobada y rechazada) por recursos humanos  y permitir la aprobación o Rechazo del pedido. Quedando registrada la auditoria y fecha</w:t>
-      </w:r>
-    </w:p>
-    <w:p>
-      <w:pPr>
-        <w:ind w:left="1800"/>
-        <w:rPr>
-          <w:lang w:val="es-ES_tradnl"/>
-        </w:rPr>
-      </w:pPr>
-    </w:p>
-    <w:p>
-      <w:pPr>
-        <w:numPr>
-          <w:ilvl w:val="1"/>
-          <w:numId w:val="28"/>
-        </w:numPr>
-        <w:rPr>
-          <w:lang w:val="es-ES_tradnl"/>
-        </w:rPr>
-      </w:pPr>
-      <w:r>
-        <w:rPr>
-          <w:b/>
-          <w:i/>
-          <w:lang w:val="es-ES_tradnl"/>
-        </w:rPr>
-        <w:t>4</w:t>
-      </w:r>
-      <w:r>
-        <w:rPr>
-          <w:b/>
-          <w:i/>
-          <w:lang w:val="es-ES_tradnl"/>
-        </w:rPr>
-        <w:t>º Paso</w:t>
-      </w:r>
-      <w:r>
-        <w:rPr>
-          <w:b/>
-          <w:i/>
-          <w:lang w:val="es-ES_tradnl"/>
-        </w:rPr>
-        <w:t xml:space="preserve"> </w:t>
-      </w:r>
-      <w:r>
-        <w:rPr>
-          <w:b/>
-          <w:lang w:val="es-ES_tradnl"/>
-        </w:rPr>
-        <w:t>Dirección de Recursos Humanos</w:t>
-      </w:r>
-      <w:r>
-        <w:rPr>
-          <w:lang w:val="es-ES_tradnl"/>
-        </w:rPr>
-        <w:t xml:space="preserve">: Esta dirección recibe todos los pedidos en forma general </w:t>
-      </w:r>
-    </w:p>
-    <w:p>
-      <w:pPr>
-        <w:ind w:left="1440"/>
-        <w:rPr>
-          <w:lang w:val="es-ES_tradnl"/>
-        </w:rPr>
-      </w:pPr>
-      <w:r>
-        <w:rPr>
-          <w:lang w:val="es-ES_tradnl"/>
-        </w:rPr>
-        <w:t xml:space="preserve">Filtros: </w:t>
-      </w:r>
-    </w:p>
-    <w:p>
-      <w:pPr>
-        <w:numPr>
-          <w:ilvl w:val="0"/>
-          <w:numId w:val="38"/>
-        </w:numPr>
-        <w:rPr>
-          <w:lang w:val="es-ES_tradnl"/>
-        </w:rPr>
-      </w:pPr>
-      <w:r>
-        <w:rPr>
-          <w:lang w:val="es-ES_tradnl"/>
-        </w:rPr>
-        <w:t>Organismos</w:t>
-      </w:r>
-    </w:p>
-    <w:p>
-      <w:pPr>
-        <w:numPr>
-          <w:ilvl w:val="0"/>
-          <w:numId w:val="38"/>
-        </w:numPr>
-        <w:rPr>
-          <w:lang w:val="es-ES_tradnl"/>
-        </w:rPr>
-      </w:pPr>
-      <w:r>
-        <w:rPr>
-          <w:lang w:val="es-ES_tradnl"/>
-        </w:rPr>
-        <w:t>Fecha</w:t>
-      </w:r>
-    </w:p>
-    <w:p>
-      <w:pPr>
-        <w:numPr>
-          <w:ilvl w:val="0"/>
-          <w:numId w:val="38"/>
-        </w:numPr>
-        <w:rPr>
-          <w:lang w:val="es-ES_tradnl"/>
-        </w:rPr>
-      </w:pPr>
-      <w:r>
-        <w:rPr>
-          <w:lang w:val="es-ES_tradnl"/>
-        </w:rPr>
-        <w:t>Selección de la Licencia (opción – TODOS)</w:t>
-      </w:r>
-    </w:p>
-    <w:p>
-      <w:pPr>
-        <w:numPr>
-          <w:ilvl w:val="0"/>
-          <w:numId w:val="38"/>
-        </w:numPr>
-        <w:rPr>
-          <w:lang w:val="es-ES_tradnl"/>
-        </w:rPr>
-      </w:pPr>
-      <w:r>
-        <w:rPr>
-          <w:lang w:val="es-ES_tradnl"/>
-        </w:rPr>
-        <w:t>Nº de Expediente</w:t>
-      </w:r>
-    </w:p>
-    <w:p>
-      <w:pPr>
-        <w:numPr>
-          <w:ilvl w:val="0"/>
-          <w:numId w:val="38"/>
-        </w:numPr>
-        <w:rPr>
-          <w:lang w:val="es-ES_tradnl"/>
-        </w:rPr>
-      </w:pPr>
-      <w:r>
-        <w:rPr>
-          <w:lang w:val="es-ES_tradnl"/>
-        </w:rPr>
-        <w:t>Opción</w:t>
-      </w:r>
-      <w:r>
-        <w:rPr>
-          <w:lang w:val="es-ES_tradnl"/>
-        </w:rPr>
-        <w:t xml:space="preserve"> de dar de baja un reemplazo</w:t>
-      </w:r>
-    </w:p>
-    <w:p>
-      <w:pPr>
-        <w:ind w:left="2160"/>
-        <w:rPr>
-          <w:lang w:val="es-ES_tradnl"/>
-        </w:rPr>
-      </w:pPr>
-    </w:p>
-    <w:p>
-      <w:pPr>
-        <w:ind w:left="2160"/>
-        <w:rPr>
-          <w:lang w:val="es-ES_tradnl"/>
-        </w:rPr>
-      </w:pPr>
-      <w:r>
-        <w:rPr>
-          <w:lang w:val="es-ES_tradnl"/>
-        </w:rPr>
-        <w:t>Una vez seleccionado el Filtro trae la información (</w:t>
-      </w:r>
-      <w:r>
-        <w:rPr>
-          <w:lang w:val="es-ES_tradnl"/>
-        </w:rPr>
-        <w:t xml:space="preserve">arriba </w:t>
-      </w:r>
-      <w:r>
-        <w:rPr>
-          <w:lang w:val="es-ES_tradnl"/>
-        </w:rPr>
-        <w:t xml:space="preserve">aprobada y </w:t>
-      </w:r>
-      <w:r>
-        <w:rPr>
-          <w:lang w:val="es-ES_tradnl"/>
-        </w:rPr>
-        <w:t xml:space="preserve">abajo </w:t>
-      </w:r>
-      <w:r>
-        <w:rPr>
-          <w:lang w:val="es-ES_tradnl"/>
-        </w:rPr>
-        <w:t>rechazada</w:t>
-      </w:r>
-      <w:r>
-        <w:rPr>
-          <w:lang w:val="es-ES_tradnl"/>
-        </w:rPr>
-        <w:t>s</w:t>
-      </w:r>
-      <w:r>
-        <w:rPr>
-          <w:lang w:val="es-ES_tradnl"/>
-        </w:rPr>
-        <w:t>)</w:t>
-      </w:r>
-      <w:r>
-        <w:rPr>
-          <w:lang w:val="es-ES_tradnl"/>
-        </w:rPr>
-        <w:t>.</w:t>
-      </w:r>
-    </w:p>
-    <w:p>
-      <w:pPr>
-        <w:ind w:left="2160"/>
-        <w:rPr>
-          <w:lang w:val="es-ES_tradnl"/>
-        </w:rPr>
-      </w:pPr>
-      <w:r>
-        <w:rPr>
-          <w:lang w:val="es-ES_tradnl"/>
-        </w:rPr>
-        <w:lastRenderedPageBreak/>
-        <w:t xml:space="preserve"> Permitir registrar los aprobados y rechazados  en el paso anterior.</w:t>
-      </w:r>
-    </w:p>
-    <w:p>
-      <w:pPr>
-        <w:ind w:left="2160"/>
-        <w:rPr>
-          <w:lang w:val="es-ES_tradnl"/>
-        </w:rPr>
-      </w:pPr>
-      <w:r>
-        <w:rPr>
-          <w:lang w:val="es-ES_tradnl"/>
-        </w:rPr>
-        <w:t>P</w:t>
-      </w:r>
-      <w:r>
-        <w:rPr>
-          <w:lang w:val="es-ES_tradnl"/>
-        </w:rPr>
-        <w:t xml:space="preserve">ermitir la aprobación o Rechazo del pedido. Quedando registrada la </w:t>
-      </w:r>
-      <w:proofErr w:type="gramStart"/>
-      <w:r>
-        <w:rPr>
-          <w:lang w:val="es-ES_tradnl"/>
-        </w:rPr>
-        <w:t>auditoria</w:t>
-      </w:r>
-      <w:r>
-        <w:rPr>
-          <w:lang w:val="es-ES_tradnl"/>
-        </w:rPr>
-        <w:t>(</w:t>
-      </w:r>
-      <w:proofErr w:type="gramEnd"/>
-      <w:r>
-        <w:rPr>
-          <w:lang w:val="es-ES_tradnl"/>
-        </w:rPr>
-        <w:t>aprobada/rechazada),</w:t>
-      </w:r>
-      <w:r>
-        <w:rPr>
-          <w:lang w:val="es-ES_tradnl"/>
-        </w:rPr>
-        <w:t xml:space="preserve"> fecha</w:t>
-      </w:r>
-      <w:r>
-        <w:rPr>
-          <w:color w:val="FF0000"/>
-          <w:lang w:val="es-ES_tradnl"/>
-        </w:rPr>
-        <w:t xml:space="preserve">, </w:t>
-      </w:r>
-      <w:r>
-        <w:rPr>
-          <w:lang w:val="es-ES_tradnl"/>
-        </w:rPr>
-        <w:t>motiv</w:t>
-      </w:r>
-      <w:r>
-        <w:rPr>
-          <w:lang w:val="es-ES_tradnl"/>
-        </w:rPr>
-        <w:t>o de rechazo:</w:t>
-      </w:r>
-    </w:p>
-    <w:p>
-      <w:pPr>
-        <w:ind w:left="2160" w:firstLine="672"/>
-        <w:rPr>
-          <w:lang w:val="es-ES_tradnl"/>
-        </w:rPr>
-      </w:pPr>
-      <w:r>
-        <w:rPr>
-          <w:lang w:val="es-ES_tradnl"/>
-        </w:rPr>
-        <w:t>a-Porque no se ajusta a las causales</w:t>
-      </w:r>
-    </w:p>
-    <w:p>
-      <w:pPr>
-        <w:ind w:left="2160" w:firstLine="672"/>
-        <w:rPr>
-          <w:lang w:val="es-ES_tradnl"/>
-        </w:rPr>
-      </w:pPr>
-      <w:r>
-        <w:rPr>
-          <w:lang w:val="es-ES_tradnl"/>
-        </w:rPr>
-        <w:t>b-Porque no se ajusta a los criterios</w:t>
-      </w:r>
-    </w:p>
-    <w:p>
-      <w:pPr>
-        <w:ind w:left="2160" w:firstLine="672"/>
-        <w:rPr>
-          <w:lang w:val="es-ES_tradnl"/>
-        </w:rPr>
-      </w:pPr>
-      <w:r>
-        <w:rPr>
-          <w:lang w:val="es-ES_tradnl"/>
-        </w:rPr>
-        <w:t>c-Por fuera de término.</w:t>
-      </w:r>
-    </w:p>
-    <w:p>
-      <w:pPr>
-        <w:ind w:left="2160"/>
-        <w:rPr>
-          <w:lang w:val="es-ES_tradnl"/>
-        </w:rPr>
-      </w:pPr>
-      <w:r>
-        <w:rPr>
-          <w:lang w:val="es-ES_tradnl"/>
-        </w:rPr>
-        <w:t xml:space="preserve"> </w:t>
-      </w:r>
-    </w:p>
-    <w:p>
-      <w:pPr>
-        <w:ind w:left="2160"/>
-        <w:rPr>
-          <w:lang w:val="es-ES_tradnl"/>
-        </w:rPr>
-      </w:pPr>
-      <w:r>
-        <w:rPr>
-          <w:lang w:val="es-ES_tradnl"/>
-        </w:rPr>
-        <w:t xml:space="preserve">Generar </w:t>
-      </w:r>
-      <w:r>
-        <w:rPr>
-          <w:lang w:val="es-ES_tradnl"/>
-        </w:rPr>
-        <w:t>Archivo de Word con texto de pase aprobado o rechazado (</w:t>
-      </w:r>
-      <w:r>
-        <w:rPr>
-          <w:lang w:val="es-ES_tradnl"/>
-        </w:rPr>
-        <w:t>Falta adjuntar los modelos</w:t>
-      </w:r>
-      <w:r>
-        <w:rPr>
-          <w:lang w:val="es-ES_tradnl"/>
-        </w:rPr>
-        <w:t>)</w:t>
-      </w:r>
-    </w:p>
-    <w:p>
-      <w:pPr>
-        <w:ind w:left="2160"/>
-        <w:rPr>
-          <w:color w:val="FF0000"/>
-          <w:lang w:val="es-ES_tradnl"/>
-        </w:rPr>
-      </w:pPr>
-    </w:p>
-    <w:p>
-      <w:pPr>
-        <w:pStyle w:val="Prrafodelista"/>
-        <w:numPr>
-          <w:ilvl w:val="0"/>
-          <w:numId w:val="41"/>
-        </w:numPr>
-        <w:ind w:left="1418"/>
-        <w:rPr>
-          <w:b/>
-          <w:i/>
-          <w:color w:val="FF0000"/>
-          <w:lang w:val="es-ES_tradnl"/>
-        </w:rPr>
-      </w:pPr>
-      <w:r>
-        <w:rPr>
-          <w:b/>
-          <w:i/>
-          <w:lang w:val="es-ES_tradnl"/>
-        </w:rPr>
-        <w:t>5º Paso</w:t>
-      </w:r>
-      <w:r>
-        <w:rPr>
-          <w:b/>
-          <w:i/>
-          <w:color w:val="FF0000"/>
-          <w:lang w:val="es-ES_tradnl"/>
-        </w:rPr>
-        <w:t xml:space="preserve"> </w:t>
-      </w:r>
-      <w:r>
-        <w:rPr>
-          <w:b/>
-          <w:i/>
-          <w:lang w:val="es-ES_tradnl"/>
-        </w:rPr>
-        <w:t>Firma Secretario Ejecutivo Contable:</w:t>
-      </w:r>
-    </w:p>
-    <w:p>
-      <w:pPr>
-        <w:pStyle w:val="Prrafodelista"/>
-        <w:ind w:left="1418"/>
-        <w:rPr>
-          <w:lang w:val="es-ES_tradnl"/>
-        </w:rPr>
-      </w:pPr>
-      <w:r>
-        <w:rPr>
-          <w:lang w:val="es-ES_tradnl"/>
-        </w:rPr>
-        <w:t>Instancias:</w:t>
-      </w:r>
-    </w:p>
-    <w:p>
-      <w:pPr>
-        <w:pStyle w:val="Prrafodelista"/>
-        <w:ind w:left="1418"/>
-        <w:rPr>
-          <w:lang w:val="es-ES_tradnl"/>
-        </w:rPr>
-      </w:pPr>
-      <w:r>
-        <w:rPr>
-          <w:color w:val="FF0000"/>
-          <w:lang w:val="es-ES_tradnl"/>
-        </w:rPr>
-        <w:t>--</w:t>
-      </w:r>
-      <w:r>
-        <w:rPr>
-          <w:lang w:val="es-ES_tradnl"/>
-        </w:rPr>
-        <w:t>Rechazado sea Aprobado</w:t>
-      </w:r>
-    </w:p>
-    <w:p>
-      <w:pPr>
-        <w:pStyle w:val="Prrafodelista"/>
-        <w:ind w:left="1418"/>
-        <w:rPr>
-          <w:lang w:val="es-ES_tradnl"/>
-        </w:rPr>
-      </w:pPr>
-      <w:r>
-        <w:rPr>
-          <w:lang w:val="es-ES_tradnl"/>
-        </w:rPr>
-        <w:t>--Aprobado sea Rechazado</w:t>
-      </w:r>
-    </w:p>
-    <w:p>
-      <w:pPr>
-        <w:pStyle w:val="Prrafodelista"/>
-        <w:ind w:left="1418"/>
-        <w:rPr>
-          <w:lang w:val="es-ES_tradnl"/>
-        </w:rPr>
-      </w:pPr>
-      <w:r>
-        <w:rPr>
-          <w:lang w:val="es-ES_tradnl"/>
-        </w:rPr>
-        <w:t>--Agregar (en este caso vuelve al punto uno para que el organismo lo genere)</w:t>
-      </w:r>
-    </w:p>
-    <w:p>
-      <w:pPr>
-        <w:pStyle w:val="Prrafodelista"/>
-        <w:ind w:left="1418"/>
-        <w:rPr>
-          <w:lang w:val="es-ES_tradnl"/>
-        </w:rPr>
-      </w:pPr>
-    </w:p>
-    <w:p>
-      <w:pPr>
-        <w:pStyle w:val="Prrafodelista"/>
-        <w:ind w:left="1418"/>
-        <w:rPr>
-          <w:lang w:val="es-ES_tradnl"/>
-        </w:rPr>
-      </w:pPr>
-      <w:r>
-        <w:rPr>
-          <w:lang w:val="es-ES_tradnl"/>
-        </w:rPr>
-        <w:t>En este paso tiene las mismas posibilidades que el paso 4 de Aprobar y rechazar.</w:t>
-      </w:r>
-    </w:p>
-    <w:p>
-      <w:pPr>
-        <w:pStyle w:val="Prrafodelista"/>
-        <w:ind w:left="1418"/>
-        <w:rPr>
-          <w:lang w:val="es-ES_tradnl"/>
-        </w:rPr>
-      </w:pPr>
-      <w:r>
-        <w:rPr>
-          <w:lang w:val="es-ES_tradnl"/>
-        </w:rPr>
-        <w:t>Vuelve a Dirección de Recursos Humanos quien carga las instancias del 5º paso para generar listado definitivo</w:t>
-      </w:r>
-    </w:p>
-    <w:p>
-      <w:pPr>
-        <w:pStyle w:val="Prrafodelista"/>
-        <w:ind w:left="1418"/>
-        <w:rPr>
-          <w:lang w:val="es-ES_tradnl"/>
-        </w:rPr>
-      </w:pPr>
-    </w:p>
-    <w:p>
-      <w:pPr>
-        <w:ind w:left="2160"/>
-        <w:rPr>
-          <w:lang w:val="es-ES_tradnl"/>
-        </w:rPr>
-      </w:pPr>
-    </w:p>
-    <w:p>
-      <w:pPr>
-        <w:ind w:left="1440"/>
-        <w:rPr>
-          <w:b/>
-          <w:i/>
-          <w:lang w:val="es-ES_tradnl"/>
-        </w:rPr>
-      </w:pPr>
-    </w:p>
-    <w:p>
-      <w:pPr>
-        <w:numPr>
-          <w:ilvl w:val="1"/>
-          <w:numId w:val="28"/>
-        </w:numPr>
-        <w:rPr>
-          <w:lang w:val="es-ES_tradnl"/>
-        </w:rPr>
-      </w:pPr>
-      <w:r>
-        <w:rPr>
-          <w:b/>
-          <w:i/>
-          <w:lang w:val="es-ES_tradnl"/>
-        </w:rPr>
-        <w:t>6</w:t>
-      </w:r>
-      <w:r>
-        <w:rPr>
-          <w:b/>
-          <w:i/>
-          <w:lang w:val="es-ES_tradnl"/>
-        </w:rPr>
-        <w:t xml:space="preserve">º Paso </w:t>
-      </w:r>
-      <w:r>
-        <w:rPr>
-          <w:b/>
-          <w:lang w:val="es-ES_tradnl"/>
-        </w:rPr>
-        <w:t>Todos los organismos intervinientes</w:t>
-      </w:r>
-      <w:r>
-        <w:rPr>
-          <w:b/>
-          <w:i/>
-          <w:lang w:val="es-ES_tradnl"/>
-        </w:rPr>
-        <w:t xml:space="preserve"> </w:t>
-      </w:r>
-      <w:r>
-        <w:rPr>
-          <w:i/>
-          <w:lang w:val="es-ES_tradnl"/>
-        </w:rPr>
-        <w:t>puedan consultar reempla</w:t>
-      </w:r>
-      <w:r>
-        <w:rPr>
-          <w:i/>
-          <w:lang w:val="es-ES_tradnl"/>
-        </w:rPr>
-        <w:t>zos aprobados /rechazados</w:t>
-      </w:r>
-      <w:r>
-        <w:rPr>
-          <w:i/>
-          <w:lang w:val="es-ES_tradnl"/>
-        </w:rPr>
-        <w:t xml:space="preserve">, </w:t>
-      </w:r>
-      <w:r>
-        <w:rPr>
-          <w:b/>
-          <w:i/>
-          <w:lang w:val="es-ES_tradnl"/>
-        </w:rPr>
-        <w:t xml:space="preserve">El definitivo, si </w:t>
-      </w:r>
-      <w:proofErr w:type="spellStart"/>
-      <w:r>
-        <w:rPr>
-          <w:b/>
-          <w:i/>
-          <w:lang w:val="es-ES_tradnl"/>
-        </w:rPr>
-        <w:t>esta</w:t>
-      </w:r>
-      <w:proofErr w:type="spellEnd"/>
-      <w:r>
-        <w:rPr>
-          <w:b/>
-          <w:i/>
-          <w:lang w:val="es-ES_tradnl"/>
-        </w:rPr>
-        <w:t xml:space="preserve"> en </w:t>
-      </w:r>
-      <w:r>
-        <w:rPr>
-          <w:b/>
-          <w:i/>
-          <w:lang w:val="es-ES_tradnl"/>
-        </w:rPr>
-        <w:t>trámite</w:t>
-      </w:r>
-      <w:r>
-        <w:rPr>
-          <w:b/>
-          <w:i/>
-          <w:lang w:val="es-ES_tradnl"/>
-        </w:rPr>
-        <w:t xml:space="preserve"> que aparezca en blanco</w:t>
-      </w:r>
-      <w:r>
-        <w:rPr>
-          <w:lang w:val="es-ES_tradnl"/>
-        </w:rPr>
-        <w:t xml:space="preserve">: </w:t>
-      </w:r>
-    </w:p>
-    <w:p>
-      <w:pPr>
-        <w:numPr>
-          <w:ilvl w:val="0"/>
-          <w:numId w:val="42"/>
-        </w:numPr>
-        <w:rPr>
-          <w:lang w:val="es-ES_tradnl"/>
-        </w:rPr>
-      </w:pPr>
-      <w:r>
-        <w:rPr>
-          <w:lang w:val="es-ES_tradnl"/>
-        </w:rPr>
-        <w:t>Organismos</w:t>
-      </w:r>
-    </w:p>
-    <w:p>
-      <w:pPr>
-        <w:numPr>
-          <w:ilvl w:val="0"/>
-          <w:numId w:val="42"/>
-        </w:numPr>
-        <w:rPr>
-          <w:lang w:val="es-ES_tradnl"/>
-        </w:rPr>
-      </w:pPr>
-      <w:r>
-        <w:rPr>
-          <w:lang w:val="es-ES_tradnl"/>
-        </w:rPr>
-        <w:t>Fecha</w:t>
-      </w:r>
-    </w:p>
-    <w:p>
-      <w:pPr>
-        <w:numPr>
-          <w:ilvl w:val="0"/>
-          <w:numId w:val="42"/>
-        </w:numPr>
-        <w:rPr>
-          <w:lang w:val="es-ES_tradnl"/>
-        </w:rPr>
-      </w:pPr>
-      <w:r>
-        <w:rPr>
-          <w:lang w:val="es-ES_tradnl"/>
-        </w:rPr>
-        <w:t>DNI Titular   / DNI reemp</w:t>
-      </w:r>
-      <w:r>
-        <w:rPr>
-          <w:lang w:val="es-ES_tradnl"/>
-        </w:rPr>
-        <w:t>l</w:t>
-      </w:r>
-      <w:r>
-        <w:rPr>
-          <w:lang w:val="es-ES_tradnl"/>
-        </w:rPr>
-        <w:t>azante (no mostrar quien aprueba y quien rechaza, solo permitir ver estado final)</w:t>
-      </w:r>
-    </w:p>
-    <w:p>
-      <w:pPr>
-        <w:ind w:left="1440"/>
-        <w:rPr>
-          <w:b/>
-          <w:i/>
-          <w:lang w:val="es-ES_tradnl"/>
-        </w:rPr>
-      </w:pPr>
-    </w:p>
-    <w:p>
-      <w:pPr>
-        <w:pStyle w:val="Ttulo2"/>
-      </w:pPr>
-      <w:bookmarkStart w:id="2" w:name="_Toc440975402"/>
       <w:r>
         <w:t>Organigrama</w:t>
       </w:r>
-      <w:bookmarkEnd w:id="2"/>
+      <w:bookmarkEnd w:id="0"/>
     </w:p>
     <w:p>
       <w:pPr>
@@ -6081,7 +4791,7 @@
         <v:path o:extrusionok="f" gradientshapeok="t" o:connecttype="rect"/>
         <o:lock v:ext="edit" aspectratio="t"/>
       </v:shapetype>
-      <v:shape id="_x0000_i1073" type="#_x0000_t75" style="width:11.25pt;height:11.25pt" o:bullet="t">
+      <v:shape id="_x0000_i1043" type="#_x0000_t75" style="width:11.25pt;height:11.25pt" o:bullet="t">
         <v:imagedata r:id="rId1" o:title="mso18C7"/>
       </v:shape>
     </w:pict>
@@ -8435,6 +7145,119 @@
     </w:lvl>
   </w:abstractNum>
   <w:abstractNum w:abstractNumId="22">
+    <w:nsid w:val="46F03134"/>
+    <w:multiLevelType w:val="hybridMultilevel"/>
+    <w:tmpl w:val="9EF80796"/>
+    <w:lvl w:ilvl="0" w:tplc="0C0A0001">
+      <w:start w:val="1"/>
+      <w:numFmt w:val="bullet"/>
+      <w:lvlText w:val=""/>
+      <w:lvlJc w:val="left"/>
+      <w:pPr>
+        <w:ind w:left="2160" w:hanging="360"/>
+      </w:pPr>
+      <w:rPr>
+        <w:rFonts w:ascii="Symbol" w:hAnsi="Symbol" w:hint="default"/>
+      </w:rPr>
+    </w:lvl>
+    <w:lvl w:ilvl="1" w:tplc="0C0A0003" w:tentative="1">
+      <w:start w:val="1"/>
+      <w:numFmt w:val="bullet"/>
+      <w:lvlText w:val="o"/>
+      <w:lvlJc w:val="left"/>
+      <w:pPr>
+        <w:ind w:left="2880" w:hanging="360"/>
+      </w:pPr>
+      <w:rPr>
+        <w:rFonts w:ascii="Courier New" w:hAnsi="Courier New" w:cs="Courier New" w:hint="default"/>
+      </w:rPr>
+    </w:lvl>
+    <w:lvl w:ilvl="2" w:tplc="0C0A0005" w:tentative="1">
+      <w:start w:val="1"/>
+      <w:numFmt w:val="bullet"/>
+      <w:lvlText w:val=""/>
+      <w:lvlJc w:val="left"/>
+      <w:pPr>
+        <w:ind w:left="3600" w:hanging="360"/>
+      </w:pPr>
+      <w:rPr>
+        <w:rFonts w:ascii="Wingdings" w:hAnsi="Wingdings" w:hint="default"/>
+      </w:rPr>
+    </w:lvl>
+    <w:lvl w:ilvl="3" w:tplc="0C0A0001" w:tentative="1">
+      <w:start w:val="1"/>
+      <w:numFmt w:val="bullet"/>
+      <w:lvlText w:val=""/>
+      <w:lvlJc w:val="left"/>
+      <w:pPr>
+        <w:ind w:left="4320" w:hanging="360"/>
+      </w:pPr>
+      <w:rPr>
+        <w:rFonts w:ascii="Symbol" w:hAnsi="Symbol" w:hint="default"/>
+      </w:rPr>
+    </w:lvl>
+    <w:lvl w:ilvl="4" w:tplc="0C0A0003" w:tentative="1">
+      <w:start w:val="1"/>
+      <w:numFmt w:val="bullet"/>
+      <w:lvlText w:val="o"/>
+      <w:lvlJc w:val="left"/>
+      <w:pPr>
+        <w:ind w:left="5040" w:hanging="360"/>
+      </w:pPr>
+      <w:rPr>
+        <w:rFonts w:ascii="Courier New" w:hAnsi="Courier New" w:cs="Courier New" w:hint="default"/>
+      </w:rPr>
+    </w:lvl>
+    <w:lvl w:ilvl="5" w:tplc="0C0A0005" w:tentative="1">
+      <w:start w:val="1"/>
+      <w:numFmt w:val="bullet"/>
+      <w:lvlText w:val=""/>
+      <w:lvlJc w:val="left"/>
+      <w:pPr>
+        <w:ind w:left="5760" w:hanging="360"/>
+      </w:pPr>
+      <w:rPr>
+        <w:rFonts w:ascii="Wingdings" w:hAnsi="Wingdings" w:hint="default"/>
+      </w:rPr>
+    </w:lvl>
+    <w:lvl w:ilvl="6" w:tplc="0C0A0001" w:tentative="1">
+      <w:start w:val="1"/>
+      <w:numFmt w:val="bullet"/>
+      <w:lvlText w:val=""/>
+      <w:lvlJc w:val="left"/>
+      <w:pPr>
+        <w:ind w:left="6480" w:hanging="360"/>
+      </w:pPr>
+      <w:rPr>
+        <w:rFonts w:ascii="Symbol" w:hAnsi="Symbol" w:hint="default"/>
+      </w:rPr>
+    </w:lvl>
+    <w:lvl w:ilvl="7" w:tplc="0C0A0003" w:tentative="1">
+      <w:start w:val="1"/>
+      <w:numFmt w:val="bullet"/>
+      <w:lvlText w:val="o"/>
+      <w:lvlJc w:val="left"/>
+      <w:pPr>
+        <w:ind w:left="7200" w:hanging="360"/>
+      </w:pPr>
+      <w:rPr>
+        <w:rFonts w:ascii="Courier New" w:hAnsi="Courier New" w:cs="Courier New" w:hint="default"/>
+      </w:rPr>
+    </w:lvl>
+    <w:lvl w:ilvl="8" w:tplc="0C0A0005" w:tentative="1">
+      <w:start w:val="1"/>
+      <w:numFmt w:val="bullet"/>
+      <w:lvlText w:val=""/>
+      <w:lvlJc w:val="left"/>
+      <w:pPr>
+        <w:ind w:left="7920" w:hanging="360"/>
+      </w:pPr>
+      <w:rPr>
+        <w:rFonts w:ascii="Wingdings" w:hAnsi="Wingdings" w:hint="default"/>
+      </w:rPr>
+    </w:lvl>
+  </w:abstractNum>
+  <w:abstractNum w:abstractNumId="23">
     <w:nsid w:val="492313AD"/>
     <w:multiLevelType w:val="hybridMultilevel"/>
     <w:tmpl w:val="27CAC0B2"/>
@@ -8523,7 +7346,7 @@
       </w:pPr>
     </w:lvl>
   </w:abstractNum>
-  <w:abstractNum w:abstractNumId="23">
+  <w:abstractNum w:abstractNumId="24">
     <w:nsid w:val="4ADA44F8"/>
     <w:multiLevelType w:val="hybridMultilevel"/>
     <w:tmpl w:val="453EF1C2"/>
@@ -8664,7 +7487,7 @@
       </w:rPr>
     </w:lvl>
   </w:abstractNum>
-  <w:abstractNum w:abstractNumId="24">
+  <w:abstractNum w:abstractNumId="25">
     <w:nsid w:val="4AE15CAB"/>
     <w:multiLevelType w:val="hybridMultilevel"/>
     <w:tmpl w:val="220EC450"/>
@@ -8777,7 +7600,7 @@
       </w:rPr>
     </w:lvl>
   </w:abstractNum>
-  <w:abstractNum w:abstractNumId="25">
+  <w:abstractNum w:abstractNumId="26">
     <w:nsid w:val="50DF2E58"/>
     <w:multiLevelType w:val="hybridMultilevel"/>
     <w:tmpl w:val="54E2CE90"/>
@@ -8917,7 +7740,7 @@
       </w:rPr>
     </w:lvl>
   </w:abstractNum>
-  <w:abstractNum w:abstractNumId="26">
+  <w:abstractNum w:abstractNumId="27">
     <w:nsid w:val="52FE14A2"/>
     <w:multiLevelType w:val="hybridMultilevel"/>
     <w:tmpl w:val="6EC29C7A"/>
@@ -9030,7 +7853,7 @@
       </w:rPr>
     </w:lvl>
   </w:abstractNum>
-  <w:abstractNum w:abstractNumId="27">
+  <w:abstractNum w:abstractNumId="28">
     <w:nsid w:val="53842980"/>
     <w:multiLevelType w:val="hybridMultilevel"/>
     <w:tmpl w:val="98EC0A82"/>
@@ -9170,7 +7993,7 @@
       </w:rPr>
     </w:lvl>
   </w:abstractNum>
-  <w:abstractNum w:abstractNumId="28">
+  <w:abstractNum w:abstractNumId="29">
     <w:nsid w:val="588954BC"/>
     <w:multiLevelType w:val="hybridMultilevel"/>
     <w:tmpl w:val="048604A4"/>
@@ -9309,7 +8132,7 @@
       </w:rPr>
     </w:lvl>
   </w:abstractNum>
-  <w:abstractNum w:abstractNumId="29">
+  <w:abstractNum w:abstractNumId="30">
     <w:nsid w:val="5BDF30F0"/>
     <w:multiLevelType w:val="hybridMultilevel"/>
     <w:tmpl w:val="C9149CFE"/>
@@ -9422,7 +8245,7 @@
       </w:rPr>
     </w:lvl>
   </w:abstractNum>
-  <w:abstractNum w:abstractNumId="30">
+  <w:abstractNum w:abstractNumId="31">
     <w:nsid w:val="5C1A0933"/>
     <w:multiLevelType w:val="hybridMultilevel"/>
     <w:tmpl w:val="2050F7DA"/>
@@ -9535,7 +8358,7 @@
       </w:rPr>
     </w:lvl>
   </w:abstractNum>
-  <w:abstractNum w:abstractNumId="31">
+  <w:abstractNum w:abstractNumId="32">
     <w:nsid w:val="5F591EA6"/>
     <w:multiLevelType w:val="hybridMultilevel"/>
     <w:tmpl w:val="EFA64D6C"/>
@@ -9648,7 +8471,7 @@
       </w:rPr>
     </w:lvl>
   </w:abstractNum>
-  <w:abstractNum w:abstractNumId="32">
+  <w:abstractNum w:abstractNumId="33">
     <w:nsid w:val="608D40D8"/>
     <w:multiLevelType w:val="hybridMultilevel"/>
     <w:tmpl w:val="AECAFEAA"/>
@@ -9763,7 +8586,7 @@
       </w:rPr>
     </w:lvl>
   </w:abstractNum>
-  <w:abstractNum w:abstractNumId="33">
+  <w:abstractNum w:abstractNumId="34">
     <w:nsid w:val="627D1B59"/>
     <w:multiLevelType w:val="hybridMultilevel"/>
     <w:tmpl w:val="FBDA8D9E"/>
@@ -9903,7 +8726,7 @@
       </w:rPr>
     </w:lvl>
   </w:abstractNum>
-  <w:abstractNum w:abstractNumId="34">
+  <w:abstractNum w:abstractNumId="35">
     <w:nsid w:val="641C51A9"/>
     <w:multiLevelType w:val="hybridMultilevel"/>
     <w:tmpl w:val="C8AA95B4"/>
@@ -10016,7 +8839,7 @@
       </w:rPr>
     </w:lvl>
   </w:abstractNum>
-  <w:abstractNum w:abstractNumId="35">
+  <w:abstractNum w:abstractNumId="36">
     <w:nsid w:val="655E06C2"/>
     <w:multiLevelType w:val="hybridMultilevel"/>
     <w:tmpl w:val="511CF564"/>
@@ -10102,7 +8925,7 @@
       </w:pPr>
     </w:lvl>
   </w:abstractNum>
-  <w:abstractNum w:abstractNumId="36">
+  <w:abstractNum w:abstractNumId="37">
     <w:nsid w:val="68DB6270"/>
     <w:multiLevelType w:val="hybridMultilevel"/>
     <w:tmpl w:val="5A225554"/>
@@ -10242,7 +9065,7 @@
       </w:rPr>
     </w:lvl>
   </w:abstractNum>
-  <w:abstractNum w:abstractNumId="37">
+  <w:abstractNum w:abstractNumId="38">
     <w:nsid w:val="68E26C2D"/>
     <w:multiLevelType w:val="hybridMultilevel"/>
     <w:tmpl w:val="54E2F184"/>
@@ -10356,7 +9179,7 @@
       </w:rPr>
     </w:lvl>
   </w:abstractNum>
-  <w:abstractNum w:abstractNumId="38">
+  <w:abstractNum w:abstractNumId="39">
     <w:nsid w:val="6AB85438"/>
     <w:multiLevelType w:val="hybridMultilevel"/>
     <w:tmpl w:val="65D88466"/>
@@ -10469,7 +9292,7 @@
       </w:pPr>
     </w:lvl>
   </w:abstractNum>
-  <w:abstractNum w:abstractNumId="39">
+  <w:abstractNum w:abstractNumId="40">
     <w:nsid w:val="70DC0346"/>
     <w:multiLevelType w:val="hybridMultilevel"/>
     <w:tmpl w:val="77CC5EEC"/>
@@ -10610,7 +9433,7 @@
       </w:rPr>
     </w:lvl>
   </w:abstractNum>
-  <w:abstractNum w:abstractNumId="40">
+  <w:abstractNum w:abstractNumId="41">
     <w:nsid w:val="71CB3C04"/>
     <w:multiLevelType w:val="hybridMultilevel"/>
     <w:tmpl w:val="9334AAE8"/>
@@ -10696,7 +9519,7 @@
       </w:pPr>
     </w:lvl>
   </w:abstractNum>
-  <w:abstractNum w:abstractNumId="41">
+  <w:abstractNum w:abstractNumId="42">
     <w:nsid w:val="73236617"/>
     <w:multiLevelType w:val="hybridMultilevel"/>
     <w:tmpl w:val="6368F4BC"/>
@@ -10836,7 +9659,7 @@
       </w:rPr>
     </w:lvl>
   </w:abstractNum>
-  <w:abstractNum w:abstractNumId="42">
+  <w:abstractNum w:abstractNumId="43">
     <w:nsid w:val="73415782"/>
     <w:multiLevelType w:val="hybridMultilevel"/>
     <w:tmpl w:val="97D692DC"/>
@@ -10949,7 +9772,7 @@
       </w:rPr>
     </w:lvl>
   </w:abstractNum>
-  <w:abstractNum w:abstractNumId="43">
+  <w:abstractNum w:abstractNumId="44">
     <w:nsid w:val="79C84D3A"/>
     <w:multiLevelType w:val="hybridMultilevel"/>
     <w:tmpl w:val="FEDA81E0"/>
@@ -11087,6 +9910,92 @@
       <w:rPr>
         <w:rFonts w:ascii="Wingdings" w:hAnsi="Wingdings" w:hint="default"/>
       </w:rPr>
+    </w:lvl>
+  </w:abstractNum>
+  <w:abstractNum w:abstractNumId="45">
+    <w:nsid w:val="7AB556DD"/>
+    <w:multiLevelType w:val="hybridMultilevel"/>
+    <w:tmpl w:val="453C59AA"/>
+    <w:lvl w:ilvl="0" w:tplc="0C0A000F">
+      <w:start w:val="1"/>
+      <w:numFmt w:val="decimal"/>
+      <w:lvlText w:val="%1."/>
+      <w:lvlJc w:val="left"/>
+      <w:pPr>
+        <w:ind w:left="2160" w:hanging="360"/>
+      </w:pPr>
+    </w:lvl>
+    <w:lvl w:ilvl="1" w:tplc="0C0A0019" w:tentative="1">
+      <w:start w:val="1"/>
+      <w:numFmt w:val="lowerLetter"/>
+      <w:lvlText w:val="%2."/>
+      <w:lvlJc w:val="left"/>
+      <w:pPr>
+        <w:ind w:left="2880" w:hanging="360"/>
+      </w:pPr>
+    </w:lvl>
+    <w:lvl w:ilvl="2" w:tplc="0C0A001B" w:tentative="1">
+      <w:start w:val="1"/>
+      <w:numFmt w:val="lowerRoman"/>
+      <w:lvlText w:val="%3."/>
+      <w:lvlJc w:val="right"/>
+      <w:pPr>
+        <w:ind w:left="3600" w:hanging="180"/>
+      </w:pPr>
+    </w:lvl>
+    <w:lvl w:ilvl="3" w:tplc="0C0A000F" w:tentative="1">
+      <w:start w:val="1"/>
+      <w:numFmt w:val="decimal"/>
+      <w:lvlText w:val="%4."/>
+      <w:lvlJc w:val="left"/>
+      <w:pPr>
+        <w:ind w:left="4320" w:hanging="360"/>
+      </w:pPr>
+    </w:lvl>
+    <w:lvl w:ilvl="4" w:tplc="0C0A0019" w:tentative="1">
+      <w:start w:val="1"/>
+      <w:numFmt w:val="lowerLetter"/>
+      <w:lvlText w:val="%5."/>
+      <w:lvlJc w:val="left"/>
+      <w:pPr>
+        <w:ind w:left="5040" w:hanging="360"/>
+      </w:pPr>
+    </w:lvl>
+    <w:lvl w:ilvl="5" w:tplc="0C0A001B" w:tentative="1">
+      <w:start w:val="1"/>
+      <w:numFmt w:val="lowerRoman"/>
+      <w:lvlText w:val="%6."/>
+      <w:lvlJc w:val="right"/>
+      <w:pPr>
+        <w:ind w:left="5760" w:hanging="180"/>
+      </w:pPr>
+    </w:lvl>
+    <w:lvl w:ilvl="6" w:tplc="0C0A000F" w:tentative="1">
+      <w:start w:val="1"/>
+      <w:numFmt w:val="decimal"/>
+      <w:lvlText w:val="%7."/>
+      <w:lvlJc w:val="left"/>
+      <w:pPr>
+        <w:ind w:left="6480" w:hanging="360"/>
+      </w:pPr>
+    </w:lvl>
+    <w:lvl w:ilvl="7" w:tplc="0C0A0019" w:tentative="1">
+      <w:start w:val="1"/>
+      <w:numFmt w:val="lowerLetter"/>
+      <w:lvlText w:val="%8."/>
+      <w:lvlJc w:val="left"/>
+      <w:pPr>
+        <w:ind w:left="7200" w:hanging="360"/>
+      </w:pPr>
+    </w:lvl>
+    <w:lvl w:ilvl="8" w:tplc="0C0A001B" w:tentative="1">
+      <w:start w:val="1"/>
+      <w:numFmt w:val="lowerRoman"/>
+      <w:lvlText w:val="%9."/>
+      <w:lvlJc w:val="right"/>
+      <w:pPr>
+        <w:ind w:left="7920" w:hanging="180"/>
+      </w:pPr>
     </w:lvl>
   </w:abstractNum>
   <w:num w:numId="1">
@@ -11096,25 +10005,25 @@
     <w:abstractNumId w:val="7"/>
   </w:num>
   <w:num w:numId="3">
-    <w:abstractNumId w:val="41"/>
+    <w:abstractNumId w:val="42"/>
   </w:num>
   <w:num w:numId="4">
-    <w:abstractNumId w:val="33"/>
+    <w:abstractNumId w:val="34"/>
   </w:num>
   <w:num w:numId="5">
-    <w:abstractNumId w:val="38"/>
+    <w:abstractNumId w:val="39"/>
   </w:num>
   <w:num w:numId="6">
-    <w:abstractNumId w:val="27"/>
+    <w:abstractNumId w:val="28"/>
   </w:num>
   <w:num w:numId="7">
     <w:abstractNumId w:val="13"/>
   </w:num>
   <w:num w:numId="8">
-    <w:abstractNumId w:val="23"/>
+    <w:abstractNumId w:val="24"/>
   </w:num>
   <w:num w:numId="9">
-    <w:abstractNumId w:val="39"/>
+    <w:abstractNumId w:val="40"/>
   </w:num>
   <w:num w:numId="10">
     <w:abstractNumId w:val="17"/>
@@ -11123,16 +10032,16 @@
     <w:abstractNumId w:val="15"/>
   </w:num>
   <w:num w:numId="12">
-    <w:abstractNumId w:val="25"/>
+    <w:abstractNumId w:val="26"/>
   </w:num>
   <w:num w:numId="13">
-    <w:abstractNumId w:val="43"/>
+    <w:abstractNumId w:val="44"/>
   </w:num>
   <w:num w:numId="14">
-    <w:abstractNumId w:val="36"/>
+    <w:abstractNumId w:val="37"/>
   </w:num>
   <w:num w:numId="15">
-    <w:abstractNumId w:val="28"/>
+    <w:abstractNumId w:val="29"/>
   </w:num>
   <w:num w:numId="16">
     <w:abstractNumId w:val="5"/>
@@ -11144,25 +10053,25 @@
     <w:abstractNumId w:val="6"/>
   </w:num>
   <w:num w:numId="19">
-    <w:abstractNumId w:val="29"/>
+    <w:abstractNumId w:val="30"/>
   </w:num>
   <w:num w:numId="20">
-    <w:abstractNumId w:val="31"/>
+    <w:abstractNumId w:val="32"/>
   </w:num>
   <w:num w:numId="21">
     <w:abstractNumId w:val="1"/>
   </w:num>
   <w:num w:numId="22">
-    <w:abstractNumId w:val="26"/>
+    <w:abstractNumId w:val="27"/>
   </w:num>
   <w:num w:numId="23">
     <w:abstractNumId w:val="8"/>
   </w:num>
   <w:num w:numId="24">
-    <w:abstractNumId w:val="30"/>
+    <w:abstractNumId w:val="31"/>
   </w:num>
   <w:num w:numId="25">
-    <w:abstractNumId w:val="42"/>
+    <w:abstractNumId w:val="43"/>
   </w:num>
   <w:num w:numId="26">
     <w:abstractNumId w:val="21"/>
@@ -11171,10 +10080,10 @@
     <w:abstractNumId w:val="3"/>
   </w:num>
   <w:num w:numId="28">
-    <w:abstractNumId w:val="32"/>
+    <w:abstractNumId w:val="33"/>
   </w:num>
   <w:num w:numId="29">
-    <w:abstractNumId w:val="24"/>
+    <w:abstractNumId w:val="25"/>
   </w:num>
   <w:num w:numId="30">
     <w:abstractNumId w:val="16"/>
@@ -11192,7 +10101,7 @@
     <w:abstractNumId w:val="14"/>
   </w:num>
   <w:num w:numId="35">
-    <w:abstractNumId w:val="35"/>
+    <w:abstractNumId w:val="36"/>
   </w:num>
   <w:num w:numId="36">
     <w:abstractNumId w:val="4"/>
@@ -11204,22 +10113,28 @@
     <w:abstractNumId w:val="18"/>
   </w:num>
   <w:num w:numId="39">
-    <w:abstractNumId w:val="22"/>
+    <w:abstractNumId w:val="23"/>
   </w:num>
   <w:num w:numId="40">
-    <w:abstractNumId w:val="40"/>
+    <w:abstractNumId w:val="41"/>
   </w:num>
   <w:num w:numId="41">
-    <w:abstractNumId w:val="37"/>
+    <w:abstractNumId w:val="38"/>
   </w:num>
   <w:num w:numId="42">
     <w:abstractNumId w:val="2"/>
   </w:num>
   <w:num w:numId="43">
-    <w:abstractNumId w:val="34"/>
+    <w:abstractNumId w:val="35"/>
   </w:num>
   <w:num w:numId="44">
     <w:abstractNumId w:val="11"/>
+  </w:num>
+  <w:num w:numId="45">
+    <w:abstractNumId w:val="45"/>
+  </w:num>
+  <w:num w:numId="46">
+    <w:abstractNumId w:val="22"/>
   </w:num>
 </w:numbering>
 </file>
@@ -13626,7 +12541,7 @@
 </file>
 
 <file path=customXml/itemProps1.xml><?xml version="1.0" encoding="utf-8"?>
-<ds:datastoreItem xmlns:ds="http://schemas.openxmlformats.org/officeDocument/2006/customXml" ds:itemID="{1D864C20-A65F-4A5C-BB95-E913DC401585}">
+<ds:datastoreItem xmlns:ds="http://schemas.openxmlformats.org/officeDocument/2006/customXml" ds:itemID="{5419B7E9-CA96-451A-BC3F-E286686353FF}">
   <ds:schemaRefs>
     <ds:schemaRef ds:uri="http://schemas.openxmlformats.org/officeDocument/2006/bibliography"/>
   </ds:schemaRefs>

</xml_diff>